<commit_message>
update oran spec added 개발환경노트.docx
</commit_message>
<xml_diff>
--- a/Transfer/O-RAN.WG4.MP.O-v07.01(ksg).docx
+++ b/Transfer/O-RAN.WG4.MP.O-v07.01(ksg).docx
@@ -1,9 +1,12 @@
 
 <file path=word/document.xml><?xml version="1.0" encoding="utf-8"?>
-<w:document xmlns:wpc="http://schemas.microsoft.com/office/word/2010/wordprocessingCanvas" xmlns:cx="http://schemas.microsoft.com/office/drawing/2014/chartex" xmlns:cx1="http://schemas.microsoft.com/office/drawing/2015/9/8/chartex" xmlns:cx2="http://schemas.microsoft.com/office/drawing/2015/10/21/chartex" xmlns:cx3="http://schemas.microsoft.com/office/drawing/2016/5/9/chartex" xmlns:cx4="http://schemas.microsoft.com/office/drawing/2016/5/10/chartex" xmlns:cx5="http://schemas.microsoft.com/office/drawing/2016/5/11/chartex" xmlns:cx6="http://schemas.microsoft.com/office/drawing/2016/5/12/chartex" xmlns:cx7="http://schemas.microsoft.com/office/drawing/2016/5/13/chartex" xmlns:cx8="http://schemas.microsoft.com/office/drawing/2016/5/14/chartex" xmlns:mc="http://schemas.openxmlformats.org/markup-compatibility/2006" xmlns:aink="http://schemas.microsoft.com/office/drawing/2016/ink" xmlns:am3d="http://schemas.microsoft.com/office/drawing/2017/model3d" xmlns:o="urn:schemas-microsoft-com:office:office" xmlns:oel="http://schemas.microsoft.com/office/2019/extlst" xmlns:r="http://schemas.openxmlformats.org/officeDocument/2006/relationships" xmlns:m="http://schemas.openxmlformats.org/officeDocument/2006/math" xmlns:v="urn:schemas-microsoft-com:vml" xmlns:wp14="http://schemas.microsoft.com/office/word/2010/wordprocessingDrawing" xmlns:wp="http://schemas.openxmlformats.org/drawingml/2006/wordprocessingDrawing" xmlns:w10="urn:schemas-microsoft-com:office:word" xmlns:w="http://schemas.openxmlformats.org/wordprocessingml/2006/main" xmlns:w14="http://schemas.microsoft.com/office/word/2010/wordml" xmlns:w15="http://schemas.microsoft.com/office/word/2012/wordml" xmlns:w16cex="http://schemas.microsoft.com/office/word/2018/wordml/cex" xmlns:w16cid="http://schemas.microsoft.com/office/word/2016/wordml/cid" xmlns:w16="http://schemas.microsoft.com/office/word/2018/wordml" xmlns:w16du="http://schemas.microsoft.com/office/word/2023/wordml/word16du" xmlns:w16sdtdh="http://schemas.microsoft.com/office/word/2020/wordml/sdtdatahash" xmlns:w16se="http://schemas.microsoft.com/office/word/2015/wordml/symex" xmlns:wpg="http://schemas.microsoft.com/office/word/2010/wordprocessingGroup" xmlns:wpi="http://schemas.microsoft.com/office/word/2010/wordprocessingInk" xmlns:wne="http://schemas.microsoft.com/office/word/2006/wordml" xmlns:wps="http://schemas.microsoft.com/office/word/2010/wordprocessingShape" mc:Ignorable="w14 w15 w16se w16cid w16 w16cex w16sdtdh w16du wp14">
+<w:document xmlns:wpc="http://schemas.microsoft.com/office/word/2010/wordprocessingCanvas" xmlns:cx="http://schemas.microsoft.com/office/drawing/2014/chartex" xmlns:cx1="http://schemas.microsoft.com/office/drawing/2015/9/8/chartex" xmlns:cx2="http://schemas.microsoft.com/office/drawing/2015/10/21/chartex" xmlns:cx3="http://schemas.microsoft.com/office/drawing/2016/5/9/chartex" xmlns:cx4="http://schemas.microsoft.com/office/drawing/2016/5/10/chartex" xmlns:cx5="http://schemas.microsoft.com/office/drawing/2016/5/11/chartex" xmlns:cx6="http://schemas.microsoft.com/office/drawing/2016/5/12/chartex" xmlns:cx7="http://schemas.microsoft.com/office/drawing/2016/5/13/chartex" xmlns:cx8="http://schemas.microsoft.com/office/drawing/2016/5/14/chartex" xmlns:mc="http://schemas.openxmlformats.org/markup-compatibility/2006" xmlns:aink="http://schemas.microsoft.com/office/drawing/2016/ink" xmlns:am3d="http://schemas.microsoft.com/office/drawing/2017/model3d" xmlns:o="urn:schemas-microsoft-com:office:office" xmlns:oel="http://schemas.microsoft.com/office/2019/extlst" xmlns:r="http://schemas.openxmlformats.org/officeDocument/2006/relationships" xmlns:m="http://schemas.openxmlformats.org/officeDocument/2006/math" xmlns:v="urn:schemas-microsoft-com:vml" xmlns:wp14="http://schemas.microsoft.com/office/word/2010/wordprocessingDrawing" xmlns:wp="http://schemas.openxmlformats.org/drawingml/2006/wordprocessingDrawing" xmlns:w10="urn:schemas-microsoft-com:office:word" xmlns:w="http://schemas.openxmlformats.org/wordprocessingml/2006/main" xmlns:w14="http://schemas.microsoft.com/office/word/2010/wordml" xmlns:w15="http://schemas.microsoft.com/office/word/2012/wordml" xmlns:w16cex="http://schemas.microsoft.com/office/word/2018/wordml/cex" xmlns:w16cid="http://schemas.microsoft.com/office/word/2016/wordml/cid" xmlns:w16="http://schemas.microsoft.com/office/word/2018/wordml" xmlns:w16sdtdh="http://schemas.microsoft.com/office/word/2020/wordml/sdtdatahash" xmlns:w16se="http://schemas.microsoft.com/office/word/2015/wordml/symex" xmlns:wpg="http://schemas.microsoft.com/office/word/2010/wordprocessingGroup" xmlns:wpi="http://schemas.microsoft.com/office/word/2010/wordprocessingInk" xmlns:wne="http://schemas.microsoft.com/office/word/2006/wordml" xmlns:wps="http://schemas.microsoft.com/office/word/2010/wordprocessingShape" mc:Ignorable="w14 w15 w16se w16cid w16 w16cex w16sdtdh wp14">
   <w:body>
     <w:p>
       <w:r>
+        <w:rPr>
+          <w:noProof/>
+        </w:rPr>
         <w:drawing>
           <wp:inline distT="0" distB="0" distL="0" distR="0" wp14:anchorId="638FFDAA" wp14:editId="26035301">
             <wp:extent cx="1352739" cy="581106"/>
@@ -91,18 +94,9 @@
         <w:pBdr>
           <w:bottom w:val="single" w:sz="6" w:space="1" w:color="auto"/>
         </w:pBdr>
-        <w:rPr>
-          <w:rFonts w:hint="eastAsia"/>
-        </w:rPr>
       </w:pPr>
     </w:p>
-    <w:p>
-      <w:pPr>
-        <w:rPr>
-          <w:rFonts w:hint="eastAsia"/>
-        </w:rPr>
-      </w:pPr>
-    </w:p>
+    <w:p/>
     <w:p>
       <w:r>
         <w:t>For this re-published version, the prior versions of the IPR Policy will apply, except that the previous requirement for Adopters (as defined in the earlier IPR Policy) to agree to an O-RAN Adopter License Agreement to access and use Final Specifications shall no longer apply or be required for these Final Specifications after 1st July 2022.</w:t>
@@ -133,7 +127,13 @@
     <w:sdt>
       <w:sdtPr>
         <w:rPr>
+          <w:rFonts w:asciiTheme="minorEastAsia" w:eastAsiaTheme="minorEastAsia" w:hAnsiTheme="minorHAnsi" w:cstheme="minorBidi"/>
+          <w:color w:val="auto"/>
+          <w:kern w:val="2"/>
+          <w:sz w:val="22"/>
+          <w:szCs w:val="24"/>
           <w:lang w:val="ko-KR"/>
+          <w14:ligatures w14:val="standardContextual"/>
         </w:rPr>
         <w:id w:val="-556630850"/>
         <w:docPartObj>
@@ -143,14 +143,8 @@
       </w:sdtPr>
       <w:sdtEndPr>
         <w:rPr>
-          <w:rFonts w:asciiTheme="minorEastAsia" w:eastAsiaTheme="minorEastAsia" w:hAnsiTheme="minorHAnsi" w:cstheme="minorBidi"/>
           <w:b/>
           <w:bCs/>
-          <w:color w:val="auto"/>
-          <w:kern w:val="2"/>
-          <w:sz w:val="22"/>
-          <w:szCs w:val="24"/>
-          <w14:ligatures w14:val="standardContextual"/>
         </w:rPr>
       </w:sdtEndPr>
       <w:sdtContent>
@@ -1054,13 +1048,7 @@
     <w:p/>
     <w:p/>
     <w:p/>
-    <w:p>
-      <w:pPr>
-        <w:rPr>
-          <w:rFonts w:hint="eastAsia"/>
-        </w:rPr>
-      </w:pPr>
-    </w:p>
+    <w:p/>
     <w:p>
       <w:pPr>
         <w:pStyle w:val="1"/>
@@ -1118,12 +1106,37 @@
             <w:pPr>
               <w:jc w:val="center"/>
               <w:rPr>
+                <w:b/>
+                <w:bCs/>
+                <w:sz w:val="20"/>
+                <w:szCs w:val="20"/>
+              </w:rPr>
+            </w:pPr>
+            <w:r>
+              <w:rPr>
                 <w:rFonts w:hint="eastAsia"/>
                 <w:b/>
                 <w:bCs/>
                 <w:sz w:val="20"/>
                 <w:szCs w:val="20"/>
               </w:rPr>
+              <w:t>Revision</w:t>
+            </w:r>
+          </w:p>
+        </w:tc>
+        <w:tc>
+          <w:tcPr>
+            <w:tcW w:w="1099" w:type="dxa"/>
+          </w:tcPr>
+          <w:p>
+            <w:pPr>
+              <w:jc w:val="center"/>
+              <w:rPr>
+                <w:b/>
+                <w:bCs/>
+                <w:sz w:val="20"/>
+                <w:szCs w:val="20"/>
+              </w:rPr>
             </w:pPr>
             <w:r>
               <w:rPr>
@@ -1133,17 +1146,25 @@
                 <w:sz w:val="20"/>
                 <w:szCs w:val="20"/>
               </w:rPr>
-              <w:t>Revision</w:t>
-            </w:r>
-          </w:p>
-        </w:tc>
-        <w:tc>
-          <w:tcPr>
-            <w:tcW w:w="1099" w:type="dxa"/>
+              <w:t>CR#</w:t>
+            </w:r>
+          </w:p>
+        </w:tc>
+        <w:tc>
+          <w:tcPr>
+            <w:tcW w:w="5458" w:type="dxa"/>
           </w:tcPr>
           <w:p>
             <w:pPr>
               <w:jc w:val="center"/>
+              <w:rPr>
+                <w:b/>
+                <w:bCs/>
+                <w:sz w:val="20"/>
+                <w:szCs w:val="20"/>
+              </w:rPr>
+            </w:pPr>
+            <w:r>
               <w:rPr>
                 <w:rFonts w:hint="eastAsia"/>
                 <w:b/>
@@ -1151,42 +1172,6 @@
                 <w:sz w:val="20"/>
                 <w:szCs w:val="20"/>
               </w:rPr>
-            </w:pPr>
-            <w:r>
-              <w:rPr>
-                <w:rFonts w:hint="eastAsia"/>
-                <w:b/>
-                <w:bCs/>
-                <w:sz w:val="20"/>
-                <w:szCs w:val="20"/>
-              </w:rPr>
-              <w:t>CR#</w:t>
-            </w:r>
-          </w:p>
-        </w:tc>
-        <w:tc>
-          <w:tcPr>
-            <w:tcW w:w="5458" w:type="dxa"/>
-          </w:tcPr>
-          <w:p>
-            <w:pPr>
-              <w:jc w:val="center"/>
-              <w:rPr>
-                <w:rFonts w:hint="eastAsia"/>
-                <w:b/>
-                <w:bCs/>
-                <w:sz w:val="20"/>
-                <w:szCs w:val="20"/>
-              </w:rPr>
-            </w:pPr>
-            <w:r>
-              <w:rPr>
-                <w:rFonts w:hint="eastAsia"/>
-                <w:b/>
-                <w:bCs/>
-                <w:sz w:val="20"/>
-                <w:szCs w:val="20"/>
-              </w:rPr>
               <w:t>Description</w:t>
             </w:r>
           </w:p>
@@ -1200,10 +1185,30 @@
           <w:p>
             <w:pPr>
               <w:rPr>
+                <w:sz w:val="20"/>
+                <w:szCs w:val="20"/>
+              </w:rPr>
+            </w:pPr>
+            <w:r>
+              <w:rPr>
                 <w:rFonts w:hint="eastAsia"/>
                 <w:sz w:val="20"/>
                 <w:szCs w:val="20"/>
               </w:rPr>
+              <w:t>2021.10.19</w:t>
+            </w:r>
+          </w:p>
+        </w:tc>
+        <w:tc>
+          <w:tcPr>
+            <w:tcW w:w="1145" w:type="dxa"/>
+          </w:tcPr>
+          <w:p>
+            <w:pPr>
+              <w:rPr>
+                <w:sz w:val="20"/>
+                <w:szCs w:val="20"/>
+              </w:rPr>
             </w:pPr>
             <w:r>
               <w:rPr>
@@ -1211,50 +1216,27 @@
                 <w:sz w:val="20"/>
                 <w:szCs w:val="20"/>
               </w:rPr>
-              <w:t>2021.10.19</w:t>
-            </w:r>
-          </w:p>
-        </w:tc>
-        <w:tc>
-          <w:tcPr>
-            <w:tcW w:w="1145" w:type="dxa"/>
-          </w:tcPr>
-          <w:p>
-            <w:pPr>
+              <w:t>07.00.01</w:t>
+            </w:r>
+          </w:p>
+        </w:tc>
+        <w:tc>
+          <w:tcPr>
+            <w:tcW w:w="1099" w:type="dxa"/>
+          </w:tcPr>
+          <w:p>
+            <w:pPr>
+              <w:rPr>
+                <w:sz w:val="20"/>
+                <w:szCs w:val="20"/>
+              </w:rPr>
+            </w:pPr>
+            <w:r>
               <w:rPr>
                 <w:rFonts w:hint="eastAsia"/>
                 <w:sz w:val="20"/>
                 <w:szCs w:val="20"/>
               </w:rPr>
-            </w:pPr>
-            <w:r>
-              <w:rPr>
-                <w:rFonts w:hint="eastAsia"/>
-                <w:sz w:val="20"/>
-                <w:szCs w:val="20"/>
-              </w:rPr>
-              <w:t>07.00.01</w:t>
-            </w:r>
-          </w:p>
-        </w:tc>
-        <w:tc>
-          <w:tcPr>
-            <w:tcW w:w="1099" w:type="dxa"/>
-          </w:tcPr>
-          <w:p>
-            <w:pPr>
-              <w:rPr>
-                <w:rFonts w:hint="eastAsia"/>
-                <w:sz w:val="20"/>
-                <w:szCs w:val="20"/>
-              </w:rPr>
-            </w:pPr>
-            <w:r>
-              <w:rPr>
-                <w:rFonts w:hint="eastAsia"/>
-                <w:sz w:val="20"/>
-                <w:szCs w:val="20"/>
-              </w:rPr>
               <w:t>CIS-032</w:t>
             </w:r>
           </w:p>
@@ -1266,7 +1248,6 @@
           <w:p>
             <w:pPr>
               <w:rPr>
-                <w:rFonts w:hint="eastAsia"/>
                 <w:sz w:val="20"/>
                 <w:szCs w:val="20"/>
               </w:rPr>
@@ -1342,15 +1323,7 @@
                 <w:sz w:val="20"/>
                 <w:szCs w:val="20"/>
               </w:rPr>
-              <w:t>CIS-03</w:t>
-            </w:r>
-            <w:r>
-              <w:rPr>
-                <w:rFonts w:hint="eastAsia"/>
-                <w:sz w:val="20"/>
-                <w:szCs w:val="20"/>
-              </w:rPr>
-              <w:t>3</w:t>
+              <w:t>CIS-033</w:t>
             </w:r>
           </w:p>
         </w:tc>
@@ -1361,7 +1334,6 @@
           <w:p>
             <w:pPr>
               <w:rPr>
-                <w:rFonts w:hint="eastAsia"/>
                 <w:sz w:val="20"/>
                 <w:szCs w:val="20"/>
               </w:rPr>
@@ -1437,15 +1409,7 @@
                 <w:sz w:val="20"/>
                 <w:szCs w:val="20"/>
               </w:rPr>
-              <w:t>CIS-03</w:t>
-            </w:r>
-            <w:r>
-              <w:rPr>
-                <w:rFonts w:hint="eastAsia"/>
-                <w:sz w:val="20"/>
-                <w:szCs w:val="20"/>
-              </w:rPr>
-              <w:t>4</w:t>
+              <w:t>CIS-034</w:t>
             </w:r>
           </w:p>
         </w:tc>
@@ -1456,7 +1420,6 @@
           <w:p>
             <w:pPr>
               <w:rPr>
-                <w:rFonts w:hint="eastAsia"/>
                 <w:sz w:val="20"/>
                 <w:szCs w:val="20"/>
               </w:rPr>
@@ -1504,12 +1467,37 @@
             <w:pPr>
               <w:jc w:val="center"/>
               <w:rPr>
+                <w:b/>
+                <w:bCs/>
+                <w:sz w:val="20"/>
+                <w:szCs w:val="20"/>
+              </w:rPr>
+            </w:pPr>
+            <w:r>
+              <w:rPr>
                 <w:rFonts w:hint="eastAsia"/>
                 <w:b/>
                 <w:bCs/>
                 <w:sz w:val="20"/>
                 <w:szCs w:val="20"/>
               </w:rPr>
+              <w:t>Date</w:t>
+            </w:r>
+          </w:p>
+        </w:tc>
+        <w:tc>
+          <w:tcPr>
+            <w:tcW w:w="1192" w:type="dxa"/>
+          </w:tcPr>
+          <w:p>
+            <w:pPr>
+              <w:jc w:val="center"/>
+              <w:rPr>
+                <w:b/>
+                <w:bCs/>
+                <w:sz w:val="20"/>
+                <w:szCs w:val="20"/>
+              </w:rPr>
             </w:pPr>
             <w:r>
               <w:rPr>
@@ -1519,17 +1507,25 @@
                 <w:sz w:val="20"/>
                 <w:szCs w:val="20"/>
               </w:rPr>
-              <w:t>Date</w:t>
-            </w:r>
-          </w:p>
-        </w:tc>
-        <w:tc>
-          <w:tcPr>
-            <w:tcW w:w="1192" w:type="dxa"/>
+              <w:t>Revision</w:t>
+            </w:r>
+          </w:p>
+        </w:tc>
+        <w:tc>
+          <w:tcPr>
+            <w:tcW w:w="6510" w:type="dxa"/>
           </w:tcPr>
           <w:p>
             <w:pPr>
               <w:jc w:val="center"/>
+              <w:rPr>
+                <w:b/>
+                <w:bCs/>
+                <w:sz w:val="20"/>
+                <w:szCs w:val="20"/>
+              </w:rPr>
+            </w:pPr>
+            <w:r>
               <w:rPr>
                 <w:rFonts w:hint="eastAsia"/>
                 <w:b/>
@@ -1537,42 +1533,6 @@
                 <w:sz w:val="20"/>
                 <w:szCs w:val="20"/>
               </w:rPr>
-            </w:pPr>
-            <w:r>
-              <w:rPr>
-                <w:rFonts w:hint="eastAsia"/>
-                <w:b/>
-                <w:bCs/>
-                <w:sz w:val="20"/>
-                <w:szCs w:val="20"/>
-              </w:rPr>
-              <w:t>Revision</w:t>
-            </w:r>
-          </w:p>
-        </w:tc>
-        <w:tc>
-          <w:tcPr>
-            <w:tcW w:w="6510" w:type="dxa"/>
-          </w:tcPr>
-          <w:p>
-            <w:pPr>
-              <w:jc w:val="center"/>
-              <w:rPr>
-                <w:rFonts w:hint="eastAsia"/>
-                <w:b/>
-                <w:bCs/>
-                <w:sz w:val="20"/>
-                <w:szCs w:val="20"/>
-              </w:rPr>
-            </w:pPr>
-            <w:r>
-              <w:rPr>
-                <w:rFonts w:hint="eastAsia"/>
-                <w:b/>
-                <w:bCs/>
-                <w:sz w:val="20"/>
-                <w:szCs w:val="20"/>
-              </w:rPr>
               <w:t>Description</w:t>
             </w:r>
           </w:p>
@@ -1586,17 +1546,16 @@
           <w:p>
             <w:pPr>
               <w:rPr>
+                <w:sz w:val="20"/>
+                <w:szCs w:val="20"/>
+              </w:rPr>
+            </w:pPr>
+            <w:r>
+              <w:rPr>
                 <w:rFonts w:hint="eastAsia"/>
                 <w:sz w:val="20"/>
                 <w:szCs w:val="20"/>
               </w:rPr>
-            </w:pPr>
-            <w:r>
-              <w:rPr>
-                <w:rFonts w:hint="eastAsia"/>
-                <w:sz w:val="20"/>
-                <w:szCs w:val="20"/>
-              </w:rPr>
               <w:t>2019.03.11</w:t>
             </w:r>
           </w:p>
@@ -1609,7 +1568,6 @@
             <w:pPr>
               <w:jc w:val="center"/>
               <w:rPr>
-                <w:rFonts w:hint="eastAsia"/>
                 <w:sz w:val="20"/>
                 <w:szCs w:val="20"/>
               </w:rPr>
@@ -1646,17 +1604,16 @@
           <w:p>
             <w:pPr>
               <w:rPr>
+                <w:sz w:val="20"/>
+                <w:szCs w:val="20"/>
+              </w:rPr>
+            </w:pPr>
+            <w:r>
+              <w:rPr>
                 <w:rFonts w:hint="eastAsia"/>
                 <w:sz w:val="20"/>
                 <w:szCs w:val="20"/>
               </w:rPr>
-            </w:pPr>
-            <w:r>
-              <w:rPr>
-                <w:rFonts w:hint="eastAsia"/>
-                <w:sz w:val="20"/>
-                <w:szCs w:val="20"/>
-              </w:rPr>
               <w:t>2019.07.03</w:t>
             </w:r>
           </w:p>
@@ -1669,7 +1626,6 @@
             <w:pPr>
               <w:jc w:val="center"/>
               <w:rPr>
-                <w:rFonts w:hint="eastAsia"/>
                 <w:sz w:val="20"/>
                 <w:szCs w:val="20"/>
               </w:rPr>
@@ -1706,58 +1662,17 @@
           <w:p>
             <w:pPr>
               <w:rPr>
+                <w:sz w:val="20"/>
+                <w:szCs w:val="20"/>
+              </w:rPr>
+            </w:pPr>
+            <w:r>
+              <w:rPr>
                 <w:rFonts w:hint="eastAsia"/>
                 <w:sz w:val="20"/>
                 <w:szCs w:val="20"/>
               </w:rPr>
-            </w:pPr>
-            <w:r>
-              <w:rPr>
-                <w:rFonts w:hint="eastAsia"/>
-                <w:sz w:val="20"/>
-                <w:szCs w:val="20"/>
-              </w:rPr>
-              <w:t>20</w:t>
-            </w:r>
-            <w:r>
-              <w:rPr>
-                <w:rFonts w:hint="eastAsia"/>
-                <w:sz w:val="20"/>
-                <w:szCs w:val="20"/>
-              </w:rPr>
-              <w:t>20</w:t>
-            </w:r>
-            <w:r>
-              <w:rPr>
-                <w:rFonts w:hint="eastAsia"/>
-                <w:sz w:val="20"/>
-                <w:szCs w:val="20"/>
-              </w:rPr>
-              <w:t>.0</w:t>
-            </w:r>
-            <w:r>
-              <w:rPr>
-                <w:rFonts w:hint="eastAsia"/>
-                <w:sz w:val="20"/>
-                <w:szCs w:val="20"/>
-              </w:rPr>
-              <w:t>4</w:t>
-            </w:r>
-            <w:r>
-              <w:rPr>
-                <w:rFonts w:hint="eastAsia"/>
-                <w:sz w:val="20"/>
-                <w:szCs w:val="20"/>
-              </w:rPr>
-              <w:t>.</w:t>
-            </w:r>
-            <w:r>
-              <w:rPr>
-                <w:rFonts w:hint="eastAsia"/>
-                <w:sz w:val="20"/>
-                <w:szCs w:val="20"/>
-              </w:rPr>
-              <w:t>17</w:t>
+              <w:t>2020.04.17</w:t>
             </w:r>
           </w:p>
         </w:tc>
@@ -1769,7 +1684,6 @@
             <w:pPr>
               <w:jc w:val="center"/>
               <w:rPr>
-                <w:rFonts w:hint="eastAsia"/>
                 <w:sz w:val="20"/>
                 <w:szCs w:val="20"/>
               </w:rPr>
@@ -1806,17 +1720,16 @@
           <w:p>
             <w:pPr>
               <w:rPr>
+                <w:sz w:val="20"/>
+                <w:szCs w:val="20"/>
+              </w:rPr>
+            </w:pPr>
+            <w:r>
+              <w:rPr>
                 <w:rFonts w:hint="eastAsia"/>
                 <w:sz w:val="20"/>
                 <w:szCs w:val="20"/>
               </w:rPr>
-            </w:pPr>
-            <w:r>
-              <w:rPr>
-                <w:rFonts w:hint="eastAsia"/>
-                <w:sz w:val="20"/>
-                <w:szCs w:val="20"/>
-              </w:rPr>
               <w:t>2020.08.10</w:t>
             </w:r>
           </w:p>
@@ -1829,7 +1742,6 @@
             <w:pPr>
               <w:jc w:val="center"/>
               <w:rPr>
-                <w:rFonts w:hint="eastAsia"/>
                 <w:sz w:val="20"/>
                 <w:szCs w:val="20"/>
               </w:rPr>
@@ -1866,17 +1778,16 @@
           <w:p>
             <w:pPr>
               <w:rPr>
+                <w:sz w:val="20"/>
+                <w:szCs w:val="20"/>
+              </w:rPr>
+            </w:pPr>
+            <w:r>
+              <w:rPr>
                 <w:rFonts w:hint="eastAsia"/>
                 <w:sz w:val="20"/>
                 <w:szCs w:val="20"/>
               </w:rPr>
-            </w:pPr>
-            <w:r>
-              <w:rPr>
-                <w:rFonts w:hint="eastAsia"/>
-                <w:sz w:val="20"/>
-                <w:szCs w:val="20"/>
-              </w:rPr>
               <w:t>2020.12.10</w:t>
             </w:r>
           </w:p>
@@ -1889,7 +1800,6 @@
             <w:pPr>
               <w:jc w:val="center"/>
               <w:rPr>
-                <w:rFonts w:hint="eastAsia"/>
                 <w:sz w:val="20"/>
                 <w:szCs w:val="20"/>
               </w:rPr>
@@ -1926,10 +1836,31 @@
           <w:p>
             <w:pPr>
               <w:rPr>
+                <w:sz w:val="20"/>
+                <w:szCs w:val="20"/>
+              </w:rPr>
+            </w:pPr>
+            <w:r>
+              <w:rPr>
                 <w:rFonts w:hint="eastAsia"/>
                 <w:sz w:val="20"/>
                 <w:szCs w:val="20"/>
               </w:rPr>
+              <w:t>2021.03.22</w:t>
+            </w:r>
+          </w:p>
+        </w:tc>
+        <w:tc>
+          <w:tcPr>
+            <w:tcW w:w="1192" w:type="dxa"/>
+          </w:tcPr>
+          <w:p>
+            <w:pPr>
+              <w:jc w:val="center"/>
+              <w:rPr>
+                <w:sz w:val="20"/>
+                <w:szCs w:val="20"/>
+              </w:rPr>
             </w:pPr>
             <w:r>
               <w:rPr>
@@ -1937,85 +1868,7 @@
                 <w:sz w:val="20"/>
                 <w:szCs w:val="20"/>
               </w:rPr>
-              <w:t>202</w:t>
-            </w:r>
-            <w:r>
-              <w:rPr>
-                <w:rFonts w:hint="eastAsia"/>
-                <w:sz w:val="20"/>
-                <w:szCs w:val="20"/>
-              </w:rPr>
-              <w:t>1</w:t>
-            </w:r>
-            <w:r>
-              <w:rPr>
-                <w:rFonts w:hint="eastAsia"/>
-                <w:sz w:val="20"/>
-                <w:szCs w:val="20"/>
-              </w:rPr>
-              <w:t>.</w:t>
-            </w:r>
-            <w:r>
-              <w:rPr>
-                <w:rFonts w:hint="eastAsia"/>
-                <w:sz w:val="20"/>
-                <w:szCs w:val="20"/>
-              </w:rPr>
-              <w:t>03</w:t>
-            </w:r>
-            <w:r>
-              <w:rPr>
-                <w:rFonts w:hint="eastAsia"/>
-                <w:sz w:val="20"/>
-                <w:szCs w:val="20"/>
-              </w:rPr>
-              <w:t>.</w:t>
-            </w:r>
-            <w:r>
-              <w:rPr>
-                <w:rFonts w:hint="eastAsia"/>
-                <w:sz w:val="20"/>
-                <w:szCs w:val="20"/>
-              </w:rPr>
-              <w:t>22</w:t>
-            </w:r>
-          </w:p>
-        </w:tc>
-        <w:tc>
-          <w:tcPr>
-            <w:tcW w:w="1192" w:type="dxa"/>
-          </w:tcPr>
-          <w:p>
-            <w:pPr>
-              <w:jc w:val="center"/>
-              <w:rPr>
-                <w:sz w:val="20"/>
-                <w:szCs w:val="20"/>
-              </w:rPr>
-            </w:pPr>
-            <w:r>
-              <w:rPr>
-                <w:rFonts w:hint="eastAsia"/>
-                <w:sz w:val="20"/>
-                <w:szCs w:val="20"/>
-              </w:rPr>
-              <w:t>0</w:t>
-            </w:r>
-            <w:r>
-              <w:rPr>
-                <w:rFonts w:hint="eastAsia"/>
-                <w:sz w:val="20"/>
-                <w:szCs w:val="20"/>
-              </w:rPr>
-              <w:t>6</w:t>
-            </w:r>
-            <w:r>
-              <w:rPr>
-                <w:rFonts w:hint="eastAsia"/>
-                <w:sz w:val="20"/>
-                <w:szCs w:val="20"/>
-              </w:rPr>
-              <w:t>.00</w:t>
+              <w:t>06.00</w:t>
             </w:r>
           </w:p>
         </w:tc>
@@ -2041,10 +1894,31 @@
           <w:p>
             <w:pPr>
               <w:rPr>
+                <w:sz w:val="20"/>
+                <w:szCs w:val="20"/>
+              </w:rPr>
+            </w:pPr>
+            <w:r>
+              <w:rPr>
                 <w:rFonts w:hint="eastAsia"/>
                 <w:sz w:val="20"/>
                 <w:szCs w:val="20"/>
               </w:rPr>
+              <w:t>2021.07.26</w:t>
+            </w:r>
+          </w:p>
+        </w:tc>
+        <w:tc>
+          <w:tcPr>
+            <w:tcW w:w="1192" w:type="dxa"/>
+          </w:tcPr>
+          <w:p>
+            <w:pPr>
+              <w:jc w:val="center"/>
+              <w:rPr>
+                <w:sz w:val="20"/>
+                <w:szCs w:val="20"/>
+              </w:rPr>
             </w:pPr>
             <w:r>
               <w:rPr>
@@ -2052,85 +1926,7 @@
                 <w:sz w:val="20"/>
                 <w:szCs w:val="20"/>
               </w:rPr>
-              <w:t>202</w:t>
-            </w:r>
-            <w:r>
-              <w:rPr>
-                <w:rFonts w:hint="eastAsia"/>
-                <w:sz w:val="20"/>
-                <w:szCs w:val="20"/>
-              </w:rPr>
-              <w:t>1</w:t>
-            </w:r>
-            <w:r>
-              <w:rPr>
-                <w:rFonts w:hint="eastAsia"/>
-                <w:sz w:val="20"/>
-                <w:szCs w:val="20"/>
-              </w:rPr>
-              <w:t>.</w:t>
-            </w:r>
-            <w:r>
-              <w:rPr>
-                <w:rFonts w:hint="eastAsia"/>
-                <w:sz w:val="20"/>
-                <w:szCs w:val="20"/>
-              </w:rPr>
-              <w:t>07</w:t>
-            </w:r>
-            <w:r>
-              <w:rPr>
-                <w:rFonts w:hint="eastAsia"/>
-                <w:sz w:val="20"/>
-                <w:szCs w:val="20"/>
-              </w:rPr>
-              <w:t>.</w:t>
-            </w:r>
-            <w:r>
-              <w:rPr>
-                <w:rFonts w:hint="eastAsia"/>
-                <w:sz w:val="20"/>
-                <w:szCs w:val="20"/>
-              </w:rPr>
-              <w:t>26</w:t>
-            </w:r>
-          </w:p>
-        </w:tc>
-        <w:tc>
-          <w:tcPr>
-            <w:tcW w:w="1192" w:type="dxa"/>
-          </w:tcPr>
-          <w:p>
-            <w:pPr>
-              <w:jc w:val="center"/>
-              <w:rPr>
-                <w:sz w:val="20"/>
-                <w:szCs w:val="20"/>
-              </w:rPr>
-            </w:pPr>
-            <w:r>
-              <w:rPr>
-                <w:rFonts w:hint="eastAsia"/>
-                <w:sz w:val="20"/>
-                <w:szCs w:val="20"/>
-              </w:rPr>
-              <w:t>0</w:t>
-            </w:r>
-            <w:r>
-              <w:rPr>
-                <w:rFonts w:hint="eastAsia"/>
-                <w:sz w:val="20"/>
-                <w:szCs w:val="20"/>
-              </w:rPr>
-              <w:t>7</w:t>
-            </w:r>
-            <w:r>
-              <w:rPr>
-                <w:rFonts w:hint="eastAsia"/>
-                <w:sz w:val="20"/>
-                <w:szCs w:val="20"/>
-              </w:rPr>
-              <w:t>.00</w:t>
+              <w:t>07.00</w:t>
             </w:r>
           </w:p>
         </w:tc>
@@ -2156,10 +1952,31 @@
           <w:p>
             <w:pPr>
               <w:rPr>
+                <w:sz w:val="20"/>
+                <w:szCs w:val="20"/>
+              </w:rPr>
+            </w:pPr>
+            <w:r>
+              <w:rPr>
                 <w:rFonts w:hint="eastAsia"/>
                 <w:sz w:val="20"/>
                 <w:szCs w:val="20"/>
               </w:rPr>
+              <w:t>2021.10.28</w:t>
+            </w:r>
+          </w:p>
+        </w:tc>
+        <w:tc>
+          <w:tcPr>
+            <w:tcW w:w="1192" w:type="dxa"/>
+          </w:tcPr>
+          <w:p>
+            <w:pPr>
+              <w:jc w:val="center"/>
+              <w:rPr>
+                <w:sz w:val="20"/>
+                <w:szCs w:val="20"/>
+              </w:rPr>
             </w:pPr>
             <w:r>
               <w:rPr>
@@ -2167,94 +1984,7 @@
                 <w:sz w:val="20"/>
                 <w:szCs w:val="20"/>
               </w:rPr>
-              <w:t>202</w:t>
-            </w:r>
-            <w:r>
-              <w:rPr>
-                <w:rFonts w:hint="eastAsia"/>
-                <w:sz w:val="20"/>
-                <w:szCs w:val="20"/>
-              </w:rPr>
-              <w:t>1</w:t>
-            </w:r>
-            <w:r>
-              <w:rPr>
-                <w:rFonts w:hint="eastAsia"/>
-                <w:sz w:val="20"/>
-                <w:szCs w:val="20"/>
-              </w:rPr>
-              <w:t>.1</w:t>
-            </w:r>
-            <w:r>
-              <w:rPr>
-                <w:rFonts w:hint="eastAsia"/>
-                <w:sz w:val="20"/>
-                <w:szCs w:val="20"/>
-              </w:rPr>
-              <w:t>0</w:t>
-            </w:r>
-            <w:r>
-              <w:rPr>
-                <w:rFonts w:hint="eastAsia"/>
-                <w:sz w:val="20"/>
-                <w:szCs w:val="20"/>
-              </w:rPr>
-              <w:t>.</w:t>
-            </w:r>
-            <w:r>
-              <w:rPr>
-                <w:rFonts w:hint="eastAsia"/>
-                <w:sz w:val="20"/>
-                <w:szCs w:val="20"/>
-              </w:rPr>
-              <w:t>28</w:t>
-            </w:r>
-          </w:p>
-        </w:tc>
-        <w:tc>
-          <w:tcPr>
-            <w:tcW w:w="1192" w:type="dxa"/>
-          </w:tcPr>
-          <w:p>
-            <w:pPr>
-              <w:jc w:val="center"/>
-              <w:rPr>
-                <w:rFonts w:hint="eastAsia"/>
-                <w:sz w:val="20"/>
-                <w:szCs w:val="20"/>
-              </w:rPr>
-            </w:pPr>
-            <w:r>
-              <w:rPr>
-                <w:rFonts w:hint="eastAsia"/>
-                <w:sz w:val="20"/>
-                <w:szCs w:val="20"/>
-              </w:rPr>
-              <w:t>0</w:t>
-            </w:r>
-            <w:r>
-              <w:rPr>
-                <w:rFonts w:hint="eastAsia"/>
-                <w:sz w:val="20"/>
-                <w:szCs w:val="20"/>
-              </w:rPr>
-              <w:t>7</w:t>
-            </w:r>
-            <w:r>
-              <w:rPr>
-                <w:rFonts w:hint="eastAsia"/>
-                <w:sz w:val="20"/>
-                <w:szCs w:val="20"/>
-              </w:rPr>
-              <w:t>.0</w:t>
-            </w:r>
-            <w:r>
-              <w:rPr>
-                <w:rFonts w:hint="eastAsia"/>
-                <w:sz w:val="20"/>
-                <w:szCs w:val="20"/>
-              </w:rPr>
-              <w:t>1</w:t>
+              <w:t>07.01</w:t>
             </w:r>
           </w:p>
         </w:tc>
@@ -2317,11 +2047,6 @@
       <w:bookmarkEnd w:id="4"/>
     </w:p>
     <w:p>
-      <w:pPr>
-        <w:rPr>
-          <w:rFonts w:hint="eastAsia"/>
-        </w:rPr>
-      </w:pPr>
       <w:r>
         <w:t xml:space="preserve">In the present document "shall", "shall not", "should", "should not", "may", "need not", "will", "will not", "can" and "cannot" are to be interpreted as described in clause 3.2 of </w:t>
       </w:r>
@@ -2428,9 +2153,6 @@
     <w:p>
       <w:pPr>
         <w:pStyle w:val="1"/>
-        <w:rPr>
-          <w:rFonts w:hint="eastAsia"/>
-        </w:rPr>
       </w:pPr>
       <w:bookmarkStart w:id="6" w:name="_Toc177545708"/>
       <w:r>
@@ -2665,7 +2387,6 @@
           <w:p>
             <w:pPr>
               <w:rPr>
-                <w:rFonts w:hint="eastAsia"/>
                 <w:sz w:val="20"/>
                 <w:szCs w:val="20"/>
               </w:rPr>
@@ -2802,23 +2523,7 @@
           <w:sz w:val="20"/>
           <w:szCs w:val="20"/>
         </w:rPr>
-        <w:t xml:space="preserve"> 문서에서는 O-</w:t>
-      </w:r>
-      <w:proofErr w:type="gramStart"/>
-      <w:r>
-        <w:rPr>
-          <w:sz w:val="20"/>
-          <w:szCs w:val="20"/>
-        </w:rPr>
-        <w:t>RU(</w:t>
-      </w:r>
-      <w:proofErr w:type="gramEnd"/>
-      <w:r>
-        <w:rPr>
-          <w:sz w:val="20"/>
-          <w:szCs w:val="20"/>
-        </w:rPr>
-        <w:t>O-RAN 무선 장치)와 다른 관리 평면 엔티티를 연결하는 프런트홀 인터페이스에서 사용되는 관리 평면 프로토콜을 지정합니다. 여기에는 O-DU(O-RAN 분산 장치), O-RAN에서 정의한 서비스 관리 및 오케스트레이션(SMO) 기능은 물론 기타 일반 네트워크 관리 시스템(NMS)이 포함될 수 있습니다.</w:t>
+        <w:t xml:space="preserve"> 문서에서는 O-RU(O-RAN 무선 장치)와 다른 관리 평면 엔티티를 연결하는 프런트홀 인터페이스에서 사용되는 관리 평면 프로토콜을 지정합니다. 여기에는 O-DU(O-RAN 분산 장치), O-RAN에서 정의한 서비스 관리 및 오케스트레이션(SMO) 기능은 물론 기타 일반 네트워크 관리 시스템(NMS)이 포함될 수 있습니다.</w:t>
       </w:r>
     </w:p>
     <w:p>
@@ -2831,9 +2536,6 @@
     <w:p>
       <w:pPr>
         <w:pStyle w:val="1"/>
-        <w:rPr>
-          <w:rFonts w:hint="eastAsia"/>
-        </w:rPr>
       </w:pPr>
       <w:bookmarkStart w:id="7" w:name="_Toc177545709"/>
       <w:r>
@@ -2847,9 +2549,6 @@
     <w:p>
       <w:pPr>
         <w:pStyle w:val="2"/>
-        <w:rPr>
-          <w:rFonts w:hint="eastAsia"/>
-        </w:rPr>
       </w:pPr>
       <w:bookmarkStart w:id="8" w:name="_Toc177545710"/>
       <w:r>
@@ -2900,9 +2599,6 @@
           <w:numId w:val="1"/>
         </w:numPr>
         <w:ind w:leftChars="0"/>
-        <w:rPr>
-          <w:rFonts w:hint="eastAsia"/>
-        </w:rPr>
       </w:pPr>
       <w:r>
         <w:t>For a non-specific reference, the latest version applies. In the case of a reference to a 3GPP document (including a GSM document), a non-specific reference implicitly refers to the latest version of that document in Release 15.</w:t>
@@ -2913,9 +2609,6 @@
         <w:pBdr>
           <w:bottom w:val="single" w:sz="6" w:space="1" w:color="auto"/>
         </w:pBdr>
-        <w:rPr>
-          <w:rFonts w:hint="eastAsia"/>
-        </w:rPr>
       </w:pPr>
       <w:r>
         <w:rPr>
@@ -3098,19 +2791,7 @@
         <w:rPr>
           <w:rFonts w:hint="eastAsia"/>
         </w:rPr>
-        <w:t>[</w:t>
-      </w:r>
-      <w:r>
-        <w:rPr>
-          <w:rFonts w:hint="eastAsia"/>
-        </w:rPr>
-        <w:t>12</w:t>
-      </w:r>
-      <w:r>
-        <w:rPr>
-          <w:rFonts w:hint="eastAsia"/>
-        </w:rPr>
-        <w:t xml:space="preserve">] </w:t>
+        <w:t xml:space="preserve">[12] </w:t>
       </w:r>
       <w:r>
         <w:t>RFC 3315, “Dynamic Host Configuration Protocol for IPv6 (DHCPv6)”, IETF, July 2003</w:t>
@@ -3122,25 +2803,7 @@
         <w:rPr>
           <w:rFonts w:hint="eastAsia"/>
         </w:rPr>
-        <w:t>[1</w:t>
-      </w:r>
-      <w:r>
-        <w:rPr>
-          <w:rFonts w:hint="eastAsia"/>
-        </w:rPr>
-        <w:t>3</w:t>
-      </w:r>
-      <w:r>
-        <w:rPr>
-          <w:rFonts w:hint="eastAsia"/>
-        </w:rPr>
-        <w:t>]</w:t>
-      </w:r>
-      <w:r>
-        <w:rPr>
-          <w:rFonts w:hint="eastAsia"/>
-        </w:rPr>
-        <w:t xml:space="preserve"> </w:t>
+        <w:t xml:space="preserve">[13] </w:t>
       </w:r>
       <w:r>
         <w:t>RFC 3736, “Stateless Dynamic Host Configuration Protocol (</w:t>
@@ -3161,25 +2824,7 @@
         <w:rPr>
           <w:rFonts w:hint="eastAsia"/>
         </w:rPr>
-        <w:t>[1</w:t>
-      </w:r>
-      <w:r>
-        <w:rPr>
-          <w:rFonts w:hint="eastAsia"/>
-        </w:rPr>
-        <w:t>4</w:t>
-      </w:r>
-      <w:r>
-        <w:rPr>
-          <w:rFonts w:hint="eastAsia"/>
-        </w:rPr>
-        <w:t>]</w:t>
-      </w:r>
-      <w:r>
-        <w:rPr>
-          <w:rFonts w:hint="eastAsia"/>
-        </w:rPr>
-        <w:t xml:space="preserve"> </w:t>
+        <w:t xml:space="preserve">[14] </w:t>
       </w:r>
       <w:r>
         <w:t>RFC 8572, “Secure Zero Touch Provisioning (</w:t>
@@ -3200,19 +2845,7 @@
         <w:rPr>
           <w:rFonts w:hint="eastAsia"/>
         </w:rPr>
-        <w:t>[</w:t>
-      </w:r>
-      <w:r>
-        <w:rPr>
-          <w:rFonts w:hint="eastAsia"/>
-        </w:rPr>
-        <w:t>15</w:t>
-      </w:r>
-      <w:r>
-        <w:rPr>
-          <w:rFonts w:hint="eastAsia"/>
-        </w:rPr>
-        <w:t xml:space="preserve">] </w:t>
+        <w:t xml:space="preserve">[15] </w:t>
       </w:r>
       <w:r>
         <w:t>RFC 8071, “NETCONF Call Home and RESTCONF Call Home”, IETF, February 2017</w:t>
@@ -3224,25 +2857,7 @@
         <w:rPr>
           <w:rFonts w:hint="eastAsia"/>
         </w:rPr>
-        <w:t>[1</w:t>
-      </w:r>
-      <w:r>
-        <w:rPr>
-          <w:rFonts w:hint="eastAsia"/>
-        </w:rPr>
-        <w:t>6</w:t>
-      </w:r>
-      <w:r>
-        <w:rPr>
-          <w:rFonts w:hint="eastAsia"/>
-        </w:rPr>
-        <w:t>]</w:t>
-      </w:r>
-      <w:r>
-        <w:rPr>
-          <w:rFonts w:hint="eastAsia"/>
-        </w:rPr>
-        <w:t xml:space="preserve"> </w:t>
+        <w:t xml:space="preserve">[16] </w:t>
       </w:r>
       <w:r>
         <w:t>SFF-8472v11, “Diagnostic Monitoring Interface for Optical Transceivers”, SFF Committee, September 2010</w:t>
@@ -3254,25 +2869,7 @@
         <w:rPr>
           <w:rFonts w:hint="eastAsia"/>
         </w:rPr>
-        <w:t>[1</w:t>
-      </w:r>
-      <w:r>
-        <w:rPr>
-          <w:rFonts w:hint="eastAsia"/>
-        </w:rPr>
-        <w:t>7</w:t>
-      </w:r>
-      <w:r>
-        <w:rPr>
-          <w:rFonts w:hint="eastAsia"/>
-        </w:rPr>
-        <w:t>]</w:t>
-      </w:r>
-      <w:r>
-        <w:rPr>
-          <w:rFonts w:hint="eastAsia"/>
-        </w:rPr>
-        <w:t xml:space="preserve"> </w:t>
+        <w:t xml:space="preserve">[17] </w:t>
       </w:r>
       <w:r>
         <w:t>IEEE 802.1ag, “IEEE Standard for Local and Metropolitan Area Networks Virtual Bridged Local Area Networks Amendment 5: Connectivity Fault Management”, IEEE, 2007</w:t>
@@ -3284,19 +2881,7 @@
         <w:rPr>
           <w:rFonts w:hint="eastAsia"/>
         </w:rPr>
-        <w:t>[</w:t>
-      </w:r>
-      <w:r>
-        <w:rPr>
-          <w:rFonts w:hint="eastAsia"/>
-        </w:rPr>
-        <w:t>18</w:t>
-      </w:r>
-      <w:r>
-        <w:rPr>
-          <w:rFonts w:hint="eastAsia"/>
-        </w:rPr>
-        <w:t xml:space="preserve">] </w:t>
+        <w:t xml:space="preserve">[18] </w:t>
       </w:r>
       <w:r>
         <w:t>RFC 862, “Echo Protocol”, IETF, May 1983</w:t>
@@ -3308,25 +2893,7 @@
         <w:rPr>
           <w:rFonts w:hint="eastAsia"/>
         </w:rPr>
-        <w:t>[1</w:t>
-      </w:r>
-      <w:r>
-        <w:rPr>
-          <w:rFonts w:hint="eastAsia"/>
-        </w:rPr>
-        <w:t>9</w:t>
-      </w:r>
-      <w:r>
-        <w:rPr>
-          <w:rFonts w:hint="eastAsia"/>
-        </w:rPr>
-        <w:t>]</w:t>
-      </w:r>
-      <w:r>
-        <w:rPr>
-          <w:rFonts w:hint="eastAsia"/>
-        </w:rPr>
-        <w:t xml:space="preserve"> </w:t>
+        <w:t xml:space="preserve">[19] </w:t>
       </w:r>
       <w:r>
         <w:t>MEF.38, “Service OAM Fault management YANG Modules”, Metro Ethernet Forum, April 2012</w:t>
@@ -3338,25 +2905,7 @@
         <w:rPr>
           <w:rFonts w:hint="eastAsia"/>
         </w:rPr>
-        <w:t>[</w:t>
-      </w:r>
-      <w:r>
-        <w:rPr>
-          <w:rFonts w:hint="eastAsia"/>
-        </w:rPr>
-        <w:t>20</w:t>
-      </w:r>
-      <w:r>
-        <w:rPr>
-          <w:rFonts w:hint="eastAsia"/>
-        </w:rPr>
-        <w:t>]</w:t>
-      </w:r>
-      <w:r>
-        <w:rPr>
-          <w:rFonts w:hint="eastAsia"/>
-        </w:rPr>
-        <w:t xml:space="preserve"> </w:t>
+        <w:t xml:space="preserve">[20] </w:t>
       </w:r>
       <w:r>
         <w:t>RFC 7895, “YANG Model Library”, IETF, June 2016</w:t>
@@ -3368,19 +2917,7 @@
         <w:rPr>
           <w:rFonts w:hint="eastAsia"/>
         </w:rPr>
-        <w:t>[</w:t>
-      </w:r>
-      <w:r>
-        <w:rPr>
-          <w:rFonts w:hint="eastAsia"/>
-        </w:rPr>
-        <w:t>21</w:t>
-      </w:r>
-      <w:r>
-        <w:rPr>
-          <w:rFonts w:hint="eastAsia"/>
-        </w:rPr>
-        <w:t xml:space="preserve">] </w:t>
+        <w:t xml:space="preserve">[21] </w:t>
       </w:r>
       <w:r>
         <w:t>RFC 5277, “NETCONF Event Notifications”, IETF, July 2008</w:t>
@@ -3392,25 +2929,7 @@
         <w:rPr>
           <w:rFonts w:hint="eastAsia"/>
         </w:rPr>
-        <w:t>[</w:t>
-      </w:r>
-      <w:r>
-        <w:rPr>
-          <w:rFonts w:hint="eastAsia"/>
-        </w:rPr>
-        <w:t>22</w:t>
-      </w:r>
-      <w:r>
-        <w:rPr>
-          <w:rFonts w:hint="eastAsia"/>
-        </w:rPr>
-        <w:t>]</w:t>
-      </w:r>
-      <w:r>
-        <w:rPr>
-          <w:rFonts w:hint="eastAsia"/>
-        </w:rPr>
-        <w:t xml:space="preserve"> </w:t>
+        <w:t xml:space="preserve">[22] </w:t>
       </w:r>
       <w:r>
         <w:t>G.8275.1, “Precision time protocol telecom profile for phase/time synchronization with full timing support from the network”, ITU, June 2016</w:t>
@@ -3422,25 +2941,7 @@
         <w:rPr>
           <w:rFonts w:hint="eastAsia"/>
         </w:rPr>
-        <w:t>[</w:t>
-      </w:r>
-      <w:r>
-        <w:rPr>
-          <w:rFonts w:hint="eastAsia"/>
-        </w:rPr>
-        <w:t>23</w:t>
-      </w:r>
-      <w:r>
-        <w:rPr>
-          <w:rFonts w:hint="eastAsia"/>
-        </w:rPr>
-        <w:t>]</w:t>
-      </w:r>
-      <w:r>
-        <w:rPr>
-          <w:rFonts w:hint="eastAsia"/>
-        </w:rPr>
-        <w:t xml:space="preserve"> </w:t>
+        <w:t xml:space="preserve">[23] </w:t>
       </w:r>
       <w:r>
         <w:t>G.810, “Definitions and terminology for synchronization networks”, ITU, August 1996</w:t>
@@ -3678,19 +3179,7 @@
         <w:rPr>
           <w:rFonts w:hint="eastAsia"/>
         </w:rPr>
-        <w:t>[3</w:t>
-      </w:r>
-      <w:r>
-        <w:rPr>
-          <w:rFonts w:hint="eastAsia"/>
-        </w:rPr>
-        <w:t>2</w:t>
-      </w:r>
-      <w:r>
-        <w:rPr>
-          <w:rFonts w:hint="eastAsia"/>
-        </w:rPr>
-        <w:t xml:space="preserve">] </w:t>
+        <w:t xml:space="preserve">[32] </w:t>
       </w:r>
       <w:r>
         <w:t>3GPP TS 36.213, “Evolved Universal Terrestrial Radio Access (E-UTRA); Physical layer procedures”, 3GPP, V13.6.0 (2017-06)</w:t>
@@ -3702,19 +3191,7 @@
         <w:rPr>
           <w:rFonts w:hint="eastAsia"/>
         </w:rPr>
-        <w:t>[3</w:t>
-      </w:r>
-      <w:r>
-        <w:rPr>
-          <w:rFonts w:hint="eastAsia"/>
-        </w:rPr>
-        <w:t>3</w:t>
-      </w:r>
-      <w:r>
-        <w:rPr>
-          <w:rFonts w:hint="eastAsia"/>
-        </w:rPr>
-        <w:t xml:space="preserve">] </w:t>
+        <w:t xml:space="preserve">[33] </w:t>
       </w:r>
       <w:r>
         <w:t>RFC 4361, Node-specific Client Identifiers for Dynamic Host Configuration Protocol Version Four (DHCPv4), IETF, February 2006</w:t>
@@ -3726,19 +3203,7 @@
         <w:rPr>
           <w:rFonts w:hint="eastAsia"/>
         </w:rPr>
-        <w:t>[3</w:t>
-      </w:r>
-      <w:r>
-        <w:rPr>
-          <w:rFonts w:hint="eastAsia"/>
-        </w:rPr>
-        <w:t>4</w:t>
-      </w:r>
-      <w:r>
-        <w:rPr>
-          <w:rFonts w:hint="eastAsia"/>
-        </w:rPr>
-        <w:t xml:space="preserve">] </w:t>
+        <w:t xml:space="preserve">[34] </w:t>
       </w:r>
       <w:r>
         <w:t>SFF-8636v2.9.3, “Specification for Management Interface for Cabled Environment”, SFF Committee, April 2019</w:t>
@@ -3750,19 +3215,7 @@
         <w:rPr>
           <w:rFonts w:hint="eastAsia"/>
         </w:rPr>
-        <w:t>[3</w:t>
-      </w:r>
-      <w:r>
-        <w:rPr>
-          <w:rFonts w:hint="eastAsia"/>
-        </w:rPr>
-        <w:t>5</w:t>
-      </w:r>
-      <w:r>
-        <w:rPr>
-          <w:rFonts w:hint="eastAsia"/>
-        </w:rPr>
-        <w:t xml:space="preserve">] </w:t>
+        <w:t xml:space="preserve">[35] </w:t>
       </w:r>
       <w:r>
         <w:t>RFC 6470, “Network Configuration Protocol (NETCONF) Base Notifications”, IETF, February 2012</w:t>
@@ -3774,19 +3227,7 @@
         <w:rPr>
           <w:rFonts w:hint="eastAsia"/>
         </w:rPr>
-        <w:t>[3</w:t>
-      </w:r>
-      <w:r>
-        <w:rPr>
-          <w:rFonts w:hint="eastAsia"/>
-        </w:rPr>
-        <w:t>6</w:t>
-      </w:r>
-      <w:r>
-        <w:rPr>
-          <w:rFonts w:hint="eastAsia"/>
-        </w:rPr>
-        <w:t xml:space="preserve">] </w:t>
+        <w:t xml:space="preserve">[36] </w:t>
       </w:r>
       <w:r>
         <w:t xml:space="preserve">VES Event Listener 7.2 </w:t>
@@ -3809,19 +3250,7 @@
         <w:rPr>
           <w:rFonts w:hint="eastAsia"/>
         </w:rPr>
-        <w:t>[3</w:t>
-      </w:r>
-      <w:r>
-        <w:rPr>
-          <w:rFonts w:hint="eastAsia"/>
-        </w:rPr>
-        <w:t>7</w:t>
-      </w:r>
-      <w:r>
-        <w:rPr>
-          <w:rFonts w:hint="eastAsia"/>
-        </w:rPr>
-        <w:t xml:space="preserve">] </w:t>
+        <w:t xml:space="preserve">[37] </w:t>
       </w:r>
       <w:r>
         <w:t>RFC 8639, “Subscription to YANG Notifications”, IETF, September 2019</w:t>
@@ -3833,19 +3262,7 @@
         <w:rPr>
           <w:rFonts w:hint="eastAsia"/>
         </w:rPr>
-        <w:t>[3</w:t>
-      </w:r>
-      <w:r>
-        <w:rPr>
-          <w:rFonts w:hint="eastAsia"/>
-        </w:rPr>
-        <w:t>8</w:t>
-      </w:r>
-      <w:r>
-        <w:rPr>
-          <w:rFonts w:hint="eastAsia"/>
-        </w:rPr>
-        <w:t xml:space="preserve">] </w:t>
+        <w:t xml:space="preserve">[38] </w:t>
       </w:r>
       <w:r>
         <w:t>RFC 7951, “</w:t>
@@ -3866,19 +3283,7 @@
         <w:rPr>
           <w:rFonts w:hint="eastAsia"/>
         </w:rPr>
-        <w:t>[3</w:t>
-      </w:r>
-      <w:r>
-        <w:rPr>
-          <w:rFonts w:hint="eastAsia"/>
-        </w:rPr>
-        <w:t>9</w:t>
-      </w:r>
-      <w:r>
-        <w:rPr>
-          <w:rFonts w:hint="eastAsia"/>
-        </w:rPr>
-        <w:t xml:space="preserve">] </w:t>
+        <w:t xml:space="preserve">[39] </w:t>
       </w:r>
       <w:r>
         <w:t>RFC 5246, "The Transport Layer Security (TLS) Protocol Version 1.2", IETF, August 2008</w:t>
@@ -3890,19 +3295,7 @@
         <w:rPr>
           <w:rFonts w:hint="eastAsia"/>
         </w:rPr>
-        <w:t>[</w:t>
-      </w:r>
-      <w:r>
-        <w:rPr>
-          <w:rFonts w:hint="eastAsia"/>
-        </w:rPr>
-        <w:t>4</w:t>
-      </w:r>
-      <w:r>
-        <w:rPr>
-          <w:rFonts w:hint="eastAsia"/>
-        </w:rPr>
-        <w:t xml:space="preserve">0] </w:t>
+        <w:t xml:space="preserve">[40] </w:t>
       </w:r>
       <w:r>
         <w:t>RFC 6125, “Representation and Verification of Domain-Based Application Service Identity within Internet Public Key Infrastructure Using X.509 (PKIX) Certificates in the Context of Transport Layer Security (TLS) “, IETF, March 2011</w:t>
@@ -3914,19 +3307,7 @@
         <w:rPr>
           <w:rFonts w:hint="eastAsia"/>
         </w:rPr>
-        <w:t>[</w:t>
-      </w:r>
-      <w:r>
-        <w:rPr>
-          <w:rFonts w:hint="eastAsia"/>
-        </w:rPr>
-        <w:t>4</w:t>
-      </w:r>
-      <w:r>
-        <w:rPr>
-          <w:rFonts w:hint="eastAsia"/>
-        </w:rPr>
-        <w:t xml:space="preserve">1] </w:t>
+        <w:t xml:space="preserve">[41] </w:t>
       </w:r>
       <w:r>
         <w:t>RFC 7589, “Using the NETCONF Protocol over Transport Layer Security (TLS) with Mutual X.509 Authentication”, IETF, June 2015[41] RFC 7540, “Hypertext Transfer Protocol Version 2 (</w:t>
@@ -3947,19 +3328,7 @@
         <w:rPr>
           <w:rFonts w:hint="eastAsia"/>
         </w:rPr>
-        <w:t>[4</w:t>
-      </w:r>
-      <w:r>
-        <w:rPr>
-          <w:rFonts w:hint="eastAsia"/>
-        </w:rPr>
-        <w:t>2</w:t>
-      </w:r>
-      <w:r>
-        <w:rPr>
-          <w:rFonts w:hint="eastAsia"/>
-        </w:rPr>
-        <w:t xml:space="preserve">] </w:t>
+        <w:t xml:space="preserve">[42] </w:t>
       </w:r>
       <w:r>
         <w:t>RFC 8446, “The Transport Layer Security (</w:t>
@@ -3980,19 +3349,7 @@
         <w:rPr>
           <w:rFonts w:hint="eastAsia"/>
         </w:rPr>
-        <w:t>[4</w:t>
-      </w:r>
-      <w:r>
-        <w:rPr>
-          <w:rFonts w:hint="eastAsia"/>
-        </w:rPr>
-        <w:t>3</w:t>
-      </w:r>
-      <w:r>
-        <w:rPr>
-          <w:rFonts w:hint="eastAsia"/>
-        </w:rPr>
-        <w:t xml:space="preserve">] </w:t>
+        <w:t xml:space="preserve">[43] </w:t>
       </w:r>
       <w:r>
         <w:t>RFC 7030, “Enrollment over Secure Transport”, IETF, October 2013</w:t>
@@ -4004,19 +3361,7 @@
         <w:rPr>
           <w:rFonts w:hint="eastAsia"/>
         </w:rPr>
-        <w:t>[4</w:t>
-      </w:r>
-      <w:r>
-        <w:rPr>
-          <w:rFonts w:hint="eastAsia"/>
-        </w:rPr>
-        <w:t>4</w:t>
-      </w:r>
-      <w:r>
-        <w:rPr>
-          <w:rFonts w:hint="eastAsia"/>
-        </w:rPr>
-        <w:t xml:space="preserve">] </w:t>
+        <w:t xml:space="preserve">[44] </w:t>
       </w:r>
       <w:r>
         <w:t xml:space="preserve">RFC 4210: "Internet X.509 Public Key Infrastructure Certificate Management </w:t>
@@ -4032,19 +3377,7 @@
         <w:rPr>
           <w:rFonts w:hint="eastAsia"/>
         </w:rPr>
-        <w:t>[4</w:t>
-      </w:r>
-      <w:r>
-        <w:rPr>
-          <w:rFonts w:hint="eastAsia"/>
-        </w:rPr>
-        <w:t>5</w:t>
-      </w:r>
-      <w:r>
-        <w:rPr>
-          <w:rFonts w:hint="eastAsia"/>
-        </w:rPr>
-        <w:t xml:space="preserve">] </w:t>
+        <w:t xml:space="preserve">[45] </w:t>
       </w:r>
       <w:r>
         <w:t xml:space="preserve">Transport Layer Security (TLS) Parameters. </w:t>
@@ -4070,19 +3403,7 @@
         <w:rPr>
           <w:rFonts w:hint="eastAsia"/>
         </w:rPr>
-        <w:t>[4</w:t>
-      </w:r>
-      <w:r>
-        <w:rPr>
-          <w:rFonts w:hint="eastAsia"/>
-        </w:rPr>
-        <w:t>6</w:t>
-      </w:r>
-      <w:r>
-        <w:rPr>
-          <w:rFonts w:hint="eastAsia"/>
-        </w:rPr>
-        <w:t xml:space="preserve">] </w:t>
+        <w:t xml:space="preserve">[46] </w:t>
       </w:r>
       <w:r>
         <w:t>3GPP TS 33.210, “Network Domain Security (</w:t>
@@ -4103,19 +3424,7 @@
         <w:rPr>
           <w:rFonts w:hint="eastAsia"/>
         </w:rPr>
-        <w:t>[4</w:t>
-      </w:r>
-      <w:r>
-        <w:rPr>
-          <w:rFonts w:hint="eastAsia"/>
-        </w:rPr>
-        <w:t>7</w:t>
-      </w:r>
-      <w:r>
-        <w:rPr>
-          <w:rFonts w:hint="eastAsia"/>
-        </w:rPr>
-        <w:t xml:space="preserve">] </w:t>
+        <w:t xml:space="preserve">[47] </w:t>
       </w:r>
       <w:r>
         <w:t>RFC 5289, "TLS Elliptic Curve Cipher Suites with SHA-256/384 and AES Galois Counter Mode (GCM)”, IETF, August 2008.</w:t>
@@ -4127,19 +3436,7 @@
         <w:rPr>
           <w:rFonts w:hint="eastAsia"/>
         </w:rPr>
-        <w:t>[4</w:t>
-      </w:r>
-      <w:r>
-        <w:rPr>
-          <w:rFonts w:hint="eastAsia"/>
-        </w:rPr>
-        <w:t>8</w:t>
-      </w:r>
-      <w:r>
-        <w:rPr>
-          <w:rFonts w:hint="eastAsia"/>
-        </w:rPr>
-        <w:t xml:space="preserve">] </w:t>
+        <w:t xml:space="preserve">[48] </w:t>
       </w:r>
       <w:r>
         <w:t>RFC 5288, “AES Galois Counter Mode (GCM) Cipher Suites for TLS”, August 2008.</w:t>
@@ -4151,19 +3448,7 @@
         <w:rPr>
           <w:rFonts w:hint="eastAsia"/>
         </w:rPr>
-        <w:t>[4</w:t>
-      </w:r>
-      <w:r>
-        <w:rPr>
-          <w:rFonts w:hint="eastAsia"/>
-        </w:rPr>
-        <w:t>9</w:t>
-      </w:r>
-      <w:r>
-        <w:rPr>
-          <w:rFonts w:hint="eastAsia"/>
-        </w:rPr>
-        <w:t xml:space="preserve">] </w:t>
+        <w:t xml:space="preserve">[49] </w:t>
       </w:r>
       <w:r>
         <w:t>RFC 7540, “Hypertext Transfer Protocol Version 2 (HTTP/2”, May 2015</w:t>
@@ -4175,19 +3460,7 @@
         <w:rPr>
           <w:rFonts w:hint="eastAsia"/>
         </w:rPr>
-        <w:t>[</w:t>
-      </w:r>
-      <w:r>
-        <w:rPr>
-          <w:rFonts w:hint="eastAsia"/>
-        </w:rPr>
-        <w:t>50</w:t>
-      </w:r>
-      <w:r>
-        <w:rPr>
-          <w:rFonts w:hint="eastAsia"/>
-        </w:rPr>
-        <w:t xml:space="preserve">] </w:t>
+        <w:t xml:space="preserve">[50] </w:t>
       </w:r>
       <w:r>
         <w:t>IEEE Std 1588-2019 “Standard for a Precision Clock Synchronization Protocol for Networked Measurement and Control Systems”, November 2019.</w:t>
@@ -4199,19 +3472,7 @@
         <w:rPr>
           <w:rFonts w:hint="eastAsia"/>
         </w:rPr>
-        <w:t>[</w:t>
-      </w:r>
-      <w:r>
-        <w:rPr>
-          <w:rFonts w:hint="eastAsia"/>
-        </w:rPr>
-        <w:t>5</w:t>
-      </w:r>
-      <w:r>
-        <w:rPr>
-          <w:rFonts w:hint="eastAsia"/>
-        </w:rPr>
-        <w:t xml:space="preserve">1] </w:t>
+        <w:t xml:space="preserve">[51] </w:t>
       </w:r>
       <w:r>
         <w:t>3GPP 33.310, “Network Domain Security (NDS); Authentication Framework (AF)”</w:t>
@@ -4223,19 +3484,7 @@
         <w:rPr>
           <w:rFonts w:hint="eastAsia"/>
         </w:rPr>
-        <w:t>[5</w:t>
-      </w:r>
-      <w:r>
-        <w:rPr>
-          <w:rFonts w:hint="eastAsia"/>
-        </w:rPr>
-        <w:t>2</w:t>
-      </w:r>
-      <w:r>
-        <w:rPr>
-          <w:rFonts w:hint="eastAsia"/>
-        </w:rPr>
-        <w:t xml:space="preserve">] </w:t>
+        <w:t xml:space="preserve">[52] </w:t>
       </w:r>
       <w:r>
         <w:t xml:space="preserve">3GPP 32.509, “Data formats for multi-vendor plug and play </w:t>
@@ -4255,19 +3504,7 @@
         <w:rPr>
           <w:rFonts w:hint="eastAsia"/>
         </w:rPr>
-        <w:t>[5</w:t>
-      </w:r>
-      <w:r>
-        <w:rPr>
-          <w:rFonts w:hint="eastAsia"/>
-        </w:rPr>
-        <w:t>3</w:t>
-      </w:r>
-      <w:r>
-        <w:rPr>
-          <w:rFonts w:hint="eastAsia"/>
-        </w:rPr>
-        <w:t xml:space="preserve">] </w:t>
+        <w:t xml:space="preserve">[53] </w:t>
       </w:r>
       <w:r>
         <w:t>RFC 4210: "Internet X.509 Public Key Infrastructure Certificate Management Protocol", September 2005</w:t>
@@ -4279,19 +3516,7 @@
         <w:rPr>
           <w:rFonts w:hint="eastAsia"/>
         </w:rPr>
-        <w:t>[5</w:t>
-      </w:r>
-      <w:r>
-        <w:rPr>
-          <w:rFonts w:hint="eastAsia"/>
-        </w:rPr>
-        <w:t>4</w:t>
-      </w:r>
-      <w:r>
-        <w:rPr>
-          <w:rFonts w:hint="eastAsia"/>
-        </w:rPr>
-        <w:t xml:space="preserve">] </w:t>
+        <w:t xml:space="preserve">[54] </w:t>
       </w:r>
       <w:r>
         <w:t>RFC 4217: "Securing FTP with TLS”, IETF, October 2005</w:t>
@@ -4303,19 +3528,7 @@
         <w:rPr>
           <w:rFonts w:hint="eastAsia"/>
         </w:rPr>
-        <w:t>[5</w:t>
-      </w:r>
-      <w:r>
-        <w:rPr>
-          <w:rFonts w:hint="eastAsia"/>
-        </w:rPr>
-        <w:t>5</w:t>
-      </w:r>
-      <w:r>
-        <w:rPr>
-          <w:rFonts w:hint="eastAsia"/>
-        </w:rPr>
-        <w:t xml:space="preserve">] </w:t>
+        <w:t xml:space="preserve">[55] </w:t>
       </w:r>
       <w:r>
         <w:t>RFC 8996: “Deprecating TLS 1.0 and TLS 1.1”, IETF, March 2021</w:t>
@@ -4327,19 +3540,7 @@
         <w:rPr>
           <w:rFonts w:hint="eastAsia"/>
         </w:rPr>
-        <w:t>[5</w:t>
-      </w:r>
-      <w:r>
-        <w:rPr>
-          <w:rFonts w:hint="eastAsia"/>
-        </w:rPr>
-        <w:t>6</w:t>
-      </w:r>
-      <w:r>
-        <w:rPr>
-          <w:rFonts w:hint="eastAsia"/>
-        </w:rPr>
-        <w:t xml:space="preserve">] </w:t>
+        <w:t xml:space="preserve">[56] </w:t>
       </w:r>
       <w:r>
         <w:t>“</w:t>
@@ -4360,19 +3561,7 @@
         <w:rPr>
           <w:rFonts w:hint="eastAsia"/>
         </w:rPr>
-        <w:t>[5</w:t>
-      </w:r>
-      <w:r>
-        <w:rPr>
-          <w:rFonts w:hint="eastAsia"/>
-        </w:rPr>
-        <w:t>7</w:t>
-      </w:r>
-      <w:r>
-        <w:rPr>
-          <w:rFonts w:hint="eastAsia"/>
-        </w:rPr>
-        <w:t xml:space="preserve">] </w:t>
+        <w:t xml:space="preserve">[57] </w:t>
       </w:r>
       <w:r>
         <w:t>3GPP TS28.552 “5G performance measurements”, Release 16, 3GPP, July 2020</w:t>
@@ -4384,9 +3573,6 @@
     <w:p>
       <w:pPr>
         <w:pStyle w:val="1"/>
-        <w:rPr>
-          <w:rFonts w:hint="eastAsia"/>
-        </w:rPr>
       </w:pPr>
       <w:bookmarkStart w:id="11" w:name="_Toc177545711"/>
       <w:r>
@@ -4400,9 +3586,6 @@
     <w:p>
       <w:pPr>
         <w:pStyle w:val="2"/>
-        <w:rPr>
-          <w:rFonts w:hint="eastAsia"/>
-        </w:rPr>
       </w:pPr>
       <w:bookmarkStart w:id="12" w:name="_Toc177545712"/>
       <w:r>
@@ -4861,9 +4044,6 @@
     <w:p>
       <w:pPr>
         <w:pStyle w:val="2"/>
-        <w:rPr>
-          <w:rFonts w:hint="eastAsia"/>
-        </w:rPr>
       </w:pPr>
       <w:bookmarkStart w:id="13" w:name="_Toc177545713"/>
       <w:r>
@@ -5371,7 +4551,6 @@
           <w:p>
             <w:pPr>
               <w:rPr>
-                <w:rFonts w:hint="eastAsia"/>
                 <w:sz w:val="20"/>
                 <w:szCs w:val="20"/>
               </w:rPr>
@@ -5385,10 +4564,19 @@
           <w:p>
             <w:pPr>
               <w:rPr>
-                <w:sz w:val="20"/>
-                <w:szCs w:val="20"/>
-              </w:rPr>
-            </w:pPr>
+                <w:color w:val="0000FF"/>
+                <w:sz w:val="20"/>
+                <w:szCs w:val="20"/>
+              </w:rPr>
+            </w:pPr>
+            <w:r>
+              <w:rPr>
+                <w:color w:val="0000FF"/>
+                <w:sz w:val="20"/>
+                <w:szCs w:val="20"/>
+              </w:rPr>
+              <w:t>DHCP</w:t>
+            </w:r>
           </w:p>
         </w:tc>
         <w:tc>
@@ -5402,6 +4590,13 @@
                 <w:szCs w:val="20"/>
               </w:rPr>
             </w:pPr>
+            <w:r>
+              <w:rPr>
+                <w:sz w:val="20"/>
+                <w:szCs w:val="20"/>
+              </w:rPr>
+              <w:t>Dynamic Host Configuration Protocol</w:t>
+            </w:r>
           </w:p>
         </w:tc>
       </w:tr>
@@ -5413,7 +4608,6 @@
           <w:p>
             <w:pPr>
               <w:rPr>
-                <w:rFonts w:hint="eastAsia"/>
                 <w:sz w:val="20"/>
                 <w:szCs w:val="20"/>
               </w:rPr>
@@ -5431,6 +4625,14 @@
                 <w:szCs w:val="20"/>
               </w:rPr>
             </w:pPr>
+            <w:r>
+              <w:rPr>
+                <w:color w:val="FF0000"/>
+                <w:sz w:val="20"/>
+                <w:szCs w:val="20"/>
+              </w:rPr>
+              <w:t>DMTC</w:t>
+            </w:r>
           </w:p>
         </w:tc>
         <w:tc>
@@ -5444,6 +4646,13 @@
                 <w:szCs w:val="20"/>
               </w:rPr>
             </w:pPr>
+            <w:r>
+              <w:rPr>
+                <w:sz w:val="20"/>
+                <w:szCs w:val="20"/>
+              </w:rPr>
+              <w:t>DRS Measurement Timing Configuration</w:t>
+            </w:r>
           </w:p>
         </w:tc>
       </w:tr>
@@ -5455,7 +4664,6 @@
           <w:p>
             <w:pPr>
               <w:rPr>
-                <w:rFonts w:hint="eastAsia"/>
                 <w:sz w:val="20"/>
                 <w:szCs w:val="20"/>
               </w:rPr>
@@ -5473,6 +4681,14 @@
                 <w:szCs w:val="20"/>
               </w:rPr>
             </w:pPr>
+            <w:r>
+              <w:rPr>
+                <w:color w:val="FF0000"/>
+                <w:sz w:val="20"/>
+                <w:szCs w:val="20"/>
+              </w:rPr>
+              <w:t>DRS</w:t>
+            </w:r>
           </w:p>
         </w:tc>
         <w:tc>
@@ -5486,6 +4702,13 @@
                 <w:szCs w:val="20"/>
               </w:rPr>
             </w:pPr>
+            <w:r>
+              <w:rPr>
+                <w:sz w:val="20"/>
+                <w:szCs w:val="20"/>
+              </w:rPr>
+              <w:t>Discovery Reference Signal</w:t>
+            </w:r>
           </w:p>
         </w:tc>
       </w:tr>
@@ -5497,7 +4720,6 @@
           <w:p>
             <w:pPr>
               <w:rPr>
-                <w:rFonts w:hint="eastAsia"/>
                 <w:sz w:val="20"/>
                 <w:szCs w:val="20"/>
               </w:rPr>
@@ -5515,6 +4737,14 @@
                 <w:szCs w:val="20"/>
               </w:rPr>
             </w:pPr>
+            <w:r>
+              <w:rPr>
+                <w:color w:val="FF0000"/>
+                <w:sz w:val="20"/>
+                <w:szCs w:val="20"/>
+              </w:rPr>
+              <w:t>DSCP</w:t>
+            </w:r>
           </w:p>
         </w:tc>
         <w:tc>
@@ -5528,6 +4758,13 @@
                 <w:szCs w:val="20"/>
               </w:rPr>
             </w:pPr>
+            <w:r>
+              <w:rPr>
+                <w:sz w:val="20"/>
+                <w:szCs w:val="20"/>
+              </w:rPr>
+              <w:t>Differentiated Services Code Point</w:t>
+            </w:r>
           </w:p>
         </w:tc>
       </w:tr>
@@ -5539,7 +4776,6 @@
           <w:p>
             <w:pPr>
               <w:rPr>
-                <w:rFonts w:hint="eastAsia"/>
                 <w:sz w:val="20"/>
                 <w:szCs w:val="20"/>
               </w:rPr>
@@ -5557,6 +4793,14 @@
                 <w:szCs w:val="20"/>
               </w:rPr>
             </w:pPr>
+            <w:r>
+              <w:rPr>
+                <w:color w:val="00B050"/>
+                <w:sz w:val="20"/>
+                <w:szCs w:val="20"/>
+              </w:rPr>
+              <w:t>FHM</w:t>
+            </w:r>
           </w:p>
         </w:tc>
         <w:tc>
@@ -5570,6 +4814,13 @@
                 <w:szCs w:val="20"/>
               </w:rPr>
             </w:pPr>
+            <w:r>
+              <w:rPr>
+                <w:sz w:val="20"/>
+                <w:szCs w:val="20"/>
+              </w:rPr>
+              <w:t>Fronthaul Multiplexer</w:t>
+            </w:r>
           </w:p>
         </w:tc>
       </w:tr>
@@ -5581,7 +4832,6 @@
           <w:p>
             <w:pPr>
               <w:rPr>
-                <w:rFonts w:hint="eastAsia"/>
                 <w:sz w:val="20"/>
                 <w:szCs w:val="20"/>
               </w:rPr>
@@ -5599,6 +4849,14 @@
                 <w:szCs w:val="20"/>
               </w:rPr>
             </w:pPr>
+            <w:r>
+              <w:rPr>
+                <w:color w:val="00B050"/>
+                <w:sz w:val="20"/>
+                <w:szCs w:val="20"/>
+              </w:rPr>
+              <w:t>FTPES</w:t>
+            </w:r>
           </w:p>
         </w:tc>
         <w:tc>
@@ -5612,6 +4870,13 @@
                 <w:szCs w:val="20"/>
               </w:rPr>
             </w:pPr>
+            <w:r>
+              <w:rPr>
+                <w:sz w:val="20"/>
+                <w:szCs w:val="20"/>
+              </w:rPr>
+              <w:t>File Transfer Protocol Explicit-mode Secure</w:t>
+            </w:r>
           </w:p>
         </w:tc>
       </w:tr>
@@ -5623,7 +4888,6 @@
           <w:p>
             <w:pPr>
               <w:rPr>
-                <w:rFonts w:hint="eastAsia"/>
                 <w:sz w:val="20"/>
                 <w:szCs w:val="20"/>
               </w:rPr>
@@ -5641,6 +4905,13 @@
                 <w:szCs w:val="20"/>
               </w:rPr>
             </w:pPr>
+            <w:r>
+              <w:rPr>
+                <w:sz w:val="20"/>
+                <w:szCs w:val="20"/>
+              </w:rPr>
+              <w:t>HDLC</w:t>
+            </w:r>
           </w:p>
         </w:tc>
         <w:tc>
@@ -5654,6 +4925,13 @@
                 <w:szCs w:val="20"/>
               </w:rPr>
             </w:pPr>
+            <w:r>
+              <w:rPr>
+                <w:sz w:val="20"/>
+                <w:szCs w:val="20"/>
+              </w:rPr>
+              <w:t>High-Level Data Link Control</w:t>
+            </w:r>
           </w:p>
         </w:tc>
       </w:tr>
@@ -5665,7 +4943,6 @@
           <w:p>
             <w:pPr>
               <w:rPr>
-                <w:rFonts w:hint="eastAsia"/>
                 <w:sz w:val="20"/>
                 <w:szCs w:val="20"/>
               </w:rPr>
@@ -5683,6 +4960,24 @@
                 <w:szCs w:val="20"/>
               </w:rPr>
             </w:pPr>
+            <w:proofErr w:type="spellStart"/>
+            <w:r>
+              <w:rPr>
+                <w:color w:val="FF0000"/>
+                <w:sz w:val="20"/>
+                <w:szCs w:val="20"/>
+              </w:rPr>
+              <w:t>lls</w:t>
+            </w:r>
+            <w:proofErr w:type="spellEnd"/>
+            <w:r>
+              <w:rPr>
+                <w:color w:val="FF0000"/>
+                <w:sz w:val="20"/>
+                <w:szCs w:val="20"/>
+              </w:rPr>
+              <w:t>-M</w:t>
+            </w:r>
           </w:p>
         </w:tc>
         <w:tc>
@@ -5696,6 +4991,13 @@
                 <w:szCs w:val="20"/>
               </w:rPr>
             </w:pPr>
+            <w:r>
+              <w:rPr>
+                <w:sz w:val="20"/>
+                <w:szCs w:val="20"/>
+              </w:rPr>
+              <w:t>Lower Layer Split Management plane</w:t>
+            </w:r>
           </w:p>
         </w:tc>
       </w:tr>
@@ -5707,7 +5009,6 @@
           <w:p>
             <w:pPr>
               <w:rPr>
-                <w:rFonts w:hint="eastAsia"/>
                 <w:sz w:val="20"/>
                 <w:szCs w:val="20"/>
               </w:rPr>
@@ -5725,6 +5026,14 @@
                 <w:szCs w:val="20"/>
               </w:rPr>
             </w:pPr>
+            <w:r>
+              <w:rPr>
+                <w:color w:val="00B050"/>
+                <w:sz w:val="20"/>
+                <w:szCs w:val="20"/>
+              </w:rPr>
+              <w:t>LAA</w:t>
+            </w:r>
           </w:p>
         </w:tc>
         <w:tc>
@@ -5738,6 +5047,13 @@
                 <w:szCs w:val="20"/>
               </w:rPr>
             </w:pPr>
+            <w:r>
+              <w:rPr>
+                <w:sz w:val="20"/>
+                <w:szCs w:val="20"/>
+              </w:rPr>
+              <w:t>Licensed Assisted Access</w:t>
+            </w:r>
           </w:p>
         </w:tc>
       </w:tr>
@@ -5749,7 +5065,6 @@
           <w:p>
             <w:pPr>
               <w:rPr>
-                <w:rFonts w:hint="eastAsia"/>
                 <w:sz w:val="20"/>
                 <w:szCs w:val="20"/>
               </w:rPr>
@@ -5767,6 +5082,14 @@
                 <w:szCs w:val="20"/>
               </w:rPr>
             </w:pPr>
+            <w:r>
+              <w:rPr>
+                <w:color w:val="00B050"/>
+                <w:sz w:val="20"/>
+                <w:szCs w:val="20"/>
+              </w:rPr>
+              <w:t>LBM</w:t>
+            </w:r>
           </w:p>
         </w:tc>
         <w:tc>
@@ -5780,6 +5103,13 @@
                 <w:szCs w:val="20"/>
               </w:rPr>
             </w:pPr>
+            <w:r>
+              <w:rPr>
+                <w:sz w:val="20"/>
+                <w:szCs w:val="20"/>
+              </w:rPr>
+              <w:t>Loop-Back Message</w:t>
+            </w:r>
           </w:p>
         </w:tc>
       </w:tr>
@@ -5791,7 +5121,6 @@
           <w:p>
             <w:pPr>
               <w:rPr>
-                <w:rFonts w:hint="eastAsia"/>
                 <w:sz w:val="20"/>
                 <w:szCs w:val="20"/>
               </w:rPr>
@@ -5809,6 +5138,14 @@
                 <w:szCs w:val="20"/>
               </w:rPr>
             </w:pPr>
+            <w:r>
+              <w:rPr>
+                <w:color w:val="00B050"/>
+                <w:sz w:val="20"/>
+                <w:szCs w:val="20"/>
+              </w:rPr>
+              <w:t>LBR</w:t>
+            </w:r>
           </w:p>
         </w:tc>
         <w:tc>
@@ -5822,6 +5159,13 @@
                 <w:szCs w:val="20"/>
               </w:rPr>
             </w:pPr>
+            <w:r>
+              <w:rPr>
+                <w:sz w:val="20"/>
+                <w:szCs w:val="20"/>
+              </w:rPr>
+              <w:t>Loop Back Reply</w:t>
+            </w:r>
           </w:p>
         </w:tc>
       </w:tr>
@@ -5833,7 +5177,6 @@
           <w:p>
             <w:pPr>
               <w:rPr>
-                <w:rFonts w:hint="eastAsia"/>
                 <w:sz w:val="20"/>
                 <w:szCs w:val="20"/>
               </w:rPr>
@@ -5851,6 +5194,14 @@
                 <w:szCs w:val="20"/>
               </w:rPr>
             </w:pPr>
+            <w:r>
+              <w:rPr>
+                <w:color w:val="00B050"/>
+                <w:sz w:val="20"/>
+                <w:szCs w:val="20"/>
+              </w:rPr>
+              <w:t>LBT</w:t>
+            </w:r>
           </w:p>
         </w:tc>
         <w:tc>
@@ -5864,6 +5215,13 @@
                 <w:szCs w:val="20"/>
               </w:rPr>
             </w:pPr>
+            <w:r>
+              <w:rPr>
+                <w:sz w:val="20"/>
+                <w:szCs w:val="20"/>
+              </w:rPr>
+              <w:t>Listen Before Talk</w:t>
+            </w:r>
           </w:p>
         </w:tc>
       </w:tr>
@@ -5875,7 +5233,6 @@
           <w:p>
             <w:pPr>
               <w:rPr>
-                <w:rFonts w:hint="eastAsia"/>
                 <w:sz w:val="20"/>
                 <w:szCs w:val="20"/>
               </w:rPr>
@@ -5893,6 +5250,13 @@
                 <w:szCs w:val="20"/>
               </w:rPr>
             </w:pPr>
+            <w:r>
+              <w:rPr>
+                <w:sz w:val="20"/>
+                <w:szCs w:val="20"/>
+              </w:rPr>
+              <w:t>ME</w:t>
+            </w:r>
           </w:p>
         </w:tc>
         <w:tc>
@@ -5906,6 +5270,13 @@
                 <w:szCs w:val="20"/>
               </w:rPr>
             </w:pPr>
+            <w:r>
+              <w:rPr>
+                <w:sz w:val="20"/>
+                <w:szCs w:val="20"/>
+              </w:rPr>
+              <w:t>Maintenance Entity</w:t>
+            </w:r>
           </w:p>
         </w:tc>
       </w:tr>
@@ -5917,7 +5288,6 @@
           <w:p>
             <w:pPr>
               <w:rPr>
-                <w:rFonts w:hint="eastAsia"/>
                 <w:sz w:val="20"/>
                 <w:szCs w:val="20"/>
               </w:rPr>
@@ -5935,6 +5305,13 @@
                 <w:szCs w:val="20"/>
               </w:rPr>
             </w:pPr>
+            <w:r>
+              <w:rPr>
+                <w:sz w:val="20"/>
+                <w:szCs w:val="20"/>
+              </w:rPr>
+              <w:t>MEP</w:t>
+            </w:r>
           </w:p>
         </w:tc>
         <w:tc>
@@ -5948,6 +5325,13 @@
                 <w:szCs w:val="20"/>
               </w:rPr>
             </w:pPr>
+            <w:r>
+              <w:rPr>
+                <w:sz w:val="20"/>
+                <w:szCs w:val="20"/>
+              </w:rPr>
+              <w:t>Maintenance association End Point</w:t>
+            </w:r>
           </w:p>
         </w:tc>
       </w:tr>
@@ -5959,7 +5343,6 @@
           <w:p>
             <w:pPr>
               <w:rPr>
-                <w:rFonts w:hint="eastAsia"/>
                 <w:sz w:val="20"/>
                 <w:szCs w:val="20"/>
               </w:rPr>
@@ -6001,7 +5384,6 @@
           <w:p>
             <w:pPr>
               <w:rPr>
-                <w:rFonts w:hint="eastAsia"/>
                 <w:sz w:val="20"/>
                 <w:szCs w:val="20"/>
               </w:rPr>
@@ -6043,7 +5425,6 @@
           <w:p>
             <w:pPr>
               <w:rPr>
-                <w:rFonts w:hint="eastAsia"/>
                 <w:sz w:val="20"/>
                 <w:szCs w:val="20"/>
               </w:rPr>
@@ -6085,7 +5466,6 @@
           <w:p>
             <w:pPr>
               <w:rPr>
-                <w:rFonts w:hint="eastAsia"/>
                 <w:sz w:val="20"/>
                 <w:szCs w:val="20"/>
               </w:rPr>
@@ -6123,51 +5503,135 @@
     <w:p/>
     <w:p/>
     <w:p/>
-    <w:p/>
-    <w:p/>
-    <w:p/>
-    <w:p/>
-    <w:p/>
-    <w:p/>
-    <w:p/>
-    <w:p/>
-    <w:p/>
-    <w:p/>
-    <w:p/>
-    <w:p/>
-    <w:p/>
-    <w:p/>
-    <w:p/>
-    <w:p/>
-    <w:p/>
-    <w:p/>
-    <w:p/>
-    <w:p/>
-    <w:p/>
-    <w:p/>
-    <w:p/>
-    <w:p/>
-    <w:p/>
-    <w:p/>
-    <w:p/>
-    <w:p/>
-    <w:p/>
-    <w:p/>
     <w:p>
       <w:pPr>
-        <w:rPr>
-          <w:rFonts w:hint="eastAsia"/>
-        </w:rPr>
+        <w:pBdr>
+          <w:bottom w:val="single" w:sz="6" w:space="1" w:color="auto"/>
+        </w:pBdr>
       </w:pPr>
     </w:p>
-    <w:p/>
     <w:p>
       <w:pPr>
+        <w:pStyle w:val="1"/>
         <w:rPr>
           <w:rFonts w:hint="eastAsia"/>
         </w:rPr>
       </w:pPr>
-    </w:p>
+      <w:r>
+        <w:rPr>
+          <w:rFonts w:hint="eastAsia"/>
+        </w:rPr>
+        <w:lastRenderedPageBreak/>
+        <w:t>4. General</w:t>
+      </w:r>
+    </w:p>
+    <w:p>
+      <w:pPr>
+        <w:pStyle w:val="2"/>
+        <w:rPr>
+          <w:rFonts w:hint="eastAsia"/>
+        </w:rPr>
+      </w:pPr>
+      <w:r>
+        <w:rPr>
+          <w:rFonts w:hint="eastAsia"/>
+        </w:rPr>
+        <w:t>4.1 Conventions</w:t>
+      </w:r>
+    </w:p>
+    <w:p>
+      <w:r>
+        <w:t xml:space="preserve">This management plane specification includes cross references to a set of associated YANG models. Text may reference </w:t>
+      </w:r>
+      <w:proofErr w:type="gramStart"/>
+      <w:r>
+        <w:t>particular YANG</w:t>
+      </w:r>
+      <w:proofErr w:type="gramEnd"/>
+      <w:r>
+        <w:t xml:space="preserve"> </w:t>
+      </w:r>
+      <w:proofErr w:type="spellStart"/>
+      <w:r>
+        <w:t>leafs</w:t>
+      </w:r>
+      <w:proofErr w:type="spellEnd"/>
+      <w:r>
+        <w:t xml:space="preserve">, notifications and remote procedure calls (RPCs). </w:t>
+      </w:r>
+      <w:proofErr w:type="gramStart"/>
+      <w:r>
+        <w:t>In order to</w:t>
+      </w:r>
+      <w:proofErr w:type="gramEnd"/>
+      <w:r>
+        <w:t xml:space="preserve"> assist in readability, all cross references to YANG defined elements will keep the identical case format as defined in the corresponding YANG model, with the font-weight set to bold. This convention applies only to text and not to YANG elements embedded into figures.</w:t>
+      </w:r>
+      <w:r>
+        <w:br/>
+      </w:r>
+      <w:r>
+        <w:rPr>
+          <w:rFonts w:hint="eastAsia"/>
+          <w:sz w:val="20"/>
+          <w:szCs w:val="20"/>
+        </w:rPr>
+        <w:t>이</w:t>
+      </w:r>
+      <w:r>
+        <w:rPr>
+          <w:sz w:val="20"/>
+          <w:szCs w:val="20"/>
+        </w:rPr>
+        <w:t xml:space="preserve"> 관리 플레인 사양에는 연관된 YANG 모델 집합에 대한 교차 참조가 포함됩니다. 텍스트는 특정 YANG 리프, 알림 및 원격 프로시저 호출(RPC)을 참조할 수 있습니다. 가독성을 돕기 위해 YANG 정의 요소에 대한 모든 교차 참조는 해당 YANG 모델에 정의된 것과 동일한 케이스 형식을 유지하고 글꼴 두께를 굵게 설정합니다. 이 규칙은 텍스트에만 적용되며 그림에 포함된 YANG 요소에는 적용되지 않습니다.</w:t>
+      </w:r>
+    </w:p>
+    <w:p>
+      <w:r>
+        <w:t>If there is any conflict between the YANG models and the accompanying text description in this specification, the definition of the YANG models shall take precedence.</w:t>
+      </w:r>
+    </w:p>
+    <w:p>
+      <w:pPr>
+        <w:pStyle w:val="2"/>
+        <w:rPr>
+          <w:rFonts w:hint="eastAsia"/>
+        </w:rPr>
+      </w:pPr>
+      <w:r>
+        <w:rPr>
+          <w:rFonts w:hint="eastAsia"/>
+        </w:rPr>
+        <w:t>4.2 Topics for Future Specification Versions</w:t>
+      </w:r>
+    </w:p>
+    <w:p/>
+    <w:p/>
+    <w:p/>
+    <w:p/>
+    <w:p/>
+    <w:p/>
+    <w:p/>
+    <w:p/>
+    <w:p/>
+    <w:p/>
+    <w:p/>
+    <w:p/>
+    <w:p/>
+    <w:p/>
+    <w:p/>
+    <w:p/>
+    <w:p/>
+    <w:p/>
+    <w:p/>
+    <w:p/>
+    <w:p/>
+    <w:p/>
+    <w:p/>
+    <w:p/>
+    <w:p/>
+    <w:p/>
+    <w:p/>
     <w:sectPr>
       <w:pgSz w:w="11906" w:h="16838"/>
       <w:pgMar w:top="1701" w:right="1440" w:bottom="1440" w:left="1440" w:header="851" w:footer="992" w:gutter="0"/>
@@ -6179,14 +5643,11 @@
 </file>
 
 <file path=word/comments.xml><?xml version="1.0" encoding="utf-8"?>
-<w:comments xmlns:wpc="http://schemas.microsoft.com/office/word/2010/wordprocessingCanvas" xmlns:cx="http://schemas.microsoft.com/office/drawing/2014/chartex" xmlns:cx1="http://schemas.microsoft.com/office/drawing/2015/9/8/chartex" xmlns:cx2="http://schemas.microsoft.com/office/drawing/2015/10/21/chartex" xmlns:cx3="http://schemas.microsoft.com/office/drawing/2016/5/9/chartex" xmlns:cx4="http://schemas.microsoft.com/office/drawing/2016/5/10/chartex" xmlns:cx5="http://schemas.microsoft.com/office/drawing/2016/5/11/chartex" xmlns:cx6="http://schemas.microsoft.com/office/drawing/2016/5/12/chartex" xmlns:cx7="http://schemas.microsoft.com/office/drawing/2016/5/13/chartex" xmlns:cx8="http://schemas.microsoft.com/office/drawing/2016/5/14/chartex" xmlns:mc="http://schemas.openxmlformats.org/markup-compatibility/2006" xmlns:aink="http://schemas.microsoft.com/office/drawing/2016/ink" xmlns:am3d="http://schemas.microsoft.com/office/drawing/2017/model3d" xmlns:o="urn:schemas-microsoft-com:office:office" xmlns:oel="http://schemas.microsoft.com/office/2019/extlst" xmlns:r="http://schemas.openxmlformats.org/officeDocument/2006/relationships" xmlns:m="http://schemas.openxmlformats.org/officeDocument/2006/math" xmlns:v="urn:schemas-microsoft-com:vml" xmlns:wp14="http://schemas.microsoft.com/office/word/2010/wordprocessingDrawing" xmlns:wp="http://schemas.openxmlformats.org/drawingml/2006/wordprocessingDrawing" xmlns:w10="urn:schemas-microsoft-com:office:word" xmlns:w="http://schemas.openxmlformats.org/wordprocessingml/2006/main" xmlns:w14="http://schemas.microsoft.com/office/word/2010/wordml" xmlns:w15="http://schemas.microsoft.com/office/word/2012/wordml" xmlns:w16cex="http://schemas.microsoft.com/office/word/2018/wordml/cex" xmlns:w16cid="http://schemas.microsoft.com/office/word/2016/wordml/cid" xmlns:w16="http://schemas.microsoft.com/office/word/2018/wordml" xmlns:w16du="http://schemas.microsoft.com/office/word/2023/wordml/word16du" xmlns:w16sdtdh="http://schemas.microsoft.com/office/word/2020/wordml/sdtdatahash" xmlns:w16se="http://schemas.microsoft.com/office/word/2015/wordml/symex" xmlns:wpg="http://schemas.microsoft.com/office/word/2010/wordprocessingGroup" xmlns:wpi="http://schemas.microsoft.com/office/word/2010/wordprocessingInk" xmlns:wne="http://schemas.microsoft.com/office/word/2006/wordml" xmlns:wps="http://schemas.microsoft.com/office/word/2010/wordprocessingShape" mc:Ignorable="w14 w15 w16se w16cid w16 w16cex w16sdtdh w16du wp14">
+<w:comments xmlns:wpc="http://schemas.microsoft.com/office/word/2010/wordprocessingCanvas" xmlns:cx="http://schemas.microsoft.com/office/drawing/2014/chartex" xmlns:cx1="http://schemas.microsoft.com/office/drawing/2015/9/8/chartex" xmlns:cx2="http://schemas.microsoft.com/office/drawing/2015/10/21/chartex" xmlns:cx3="http://schemas.microsoft.com/office/drawing/2016/5/9/chartex" xmlns:cx4="http://schemas.microsoft.com/office/drawing/2016/5/10/chartex" xmlns:cx5="http://schemas.microsoft.com/office/drawing/2016/5/11/chartex" xmlns:cx6="http://schemas.microsoft.com/office/drawing/2016/5/12/chartex" xmlns:cx7="http://schemas.microsoft.com/office/drawing/2016/5/13/chartex" xmlns:cx8="http://schemas.microsoft.com/office/drawing/2016/5/14/chartex" xmlns:mc="http://schemas.openxmlformats.org/markup-compatibility/2006" xmlns:aink="http://schemas.microsoft.com/office/drawing/2016/ink" xmlns:am3d="http://schemas.microsoft.com/office/drawing/2017/model3d" xmlns:o="urn:schemas-microsoft-com:office:office" xmlns:oel="http://schemas.microsoft.com/office/2019/extlst" xmlns:r="http://schemas.openxmlformats.org/officeDocument/2006/relationships" xmlns:m="http://schemas.openxmlformats.org/officeDocument/2006/math" xmlns:v="urn:schemas-microsoft-com:vml" xmlns:wp14="http://schemas.microsoft.com/office/word/2010/wordprocessingDrawing" xmlns:wp="http://schemas.openxmlformats.org/drawingml/2006/wordprocessingDrawing" xmlns:w10="urn:schemas-microsoft-com:office:word" xmlns:w="http://schemas.openxmlformats.org/wordprocessingml/2006/main" xmlns:w14="http://schemas.microsoft.com/office/word/2010/wordml" xmlns:w15="http://schemas.microsoft.com/office/word/2012/wordml" xmlns:w16cex="http://schemas.microsoft.com/office/word/2018/wordml/cex" xmlns:w16cid="http://schemas.microsoft.com/office/word/2016/wordml/cid" xmlns:w16="http://schemas.microsoft.com/office/word/2018/wordml" xmlns:w16sdtdh="http://schemas.microsoft.com/office/word/2020/wordml/sdtdatahash" xmlns:w16se="http://schemas.microsoft.com/office/word/2015/wordml/symex" xmlns:wpg="http://schemas.microsoft.com/office/word/2010/wordprocessingGroup" xmlns:wpi="http://schemas.microsoft.com/office/word/2010/wordprocessingInk" xmlns:wne="http://schemas.microsoft.com/office/word/2006/wordml" xmlns:wps="http://schemas.microsoft.com/office/word/2010/wordprocessingShape" mc:Ignorable="w14 w15 w16se w16cid w16 w16cex w16sdtdh wp14">
   <w:comment w:id="9" w:author="상구 강" w:date="2024-09-17T23:23:00Z" w:initials="상강">
     <w:p>
       <w:pPr>
         <w:pStyle w:val="a7"/>
-        <w:rPr>
-          <w:rFonts w:hint="eastAsia"/>
-        </w:rPr>
       </w:pPr>
       <w:r>
         <w:rPr>
@@ -6206,9 +5667,6 @@
     <w:p>
       <w:pPr>
         <w:pStyle w:val="a7"/>
-        <w:rPr>
-          <w:rFonts w:hint="eastAsia"/>
-        </w:rPr>
       </w:pPr>
       <w:r>
         <w:rPr>
@@ -6228,28 +5686,28 @@
 </file>
 
 <file path=word/commentsExtended.xml><?xml version="1.0" encoding="utf-8"?>
-<w15:commentsEx xmlns:wpc="http://schemas.microsoft.com/office/word/2010/wordprocessingCanvas" xmlns:cx="http://schemas.microsoft.com/office/drawing/2014/chartex" xmlns:cx1="http://schemas.microsoft.com/office/drawing/2015/9/8/chartex" xmlns:cx2="http://schemas.microsoft.com/office/drawing/2015/10/21/chartex" xmlns:cx3="http://schemas.microsoft.com/office/drawing/2016/5/9/chartex" xmlns:cx4="http://schemas.microsoft.com/office/drawing/2016/5/10/chartex" xmlns:cx5="http://schemas.microsoft.com/office/drawing/2016/5/11/chartex" xmlns:cx6="http://schemas.microsoft.com/office/drawing/2016/5/12/chartex" xmlns:cx7="http://schemas.microsoft.com/office/drawing/2016/5/13/chartex" xmlns:cx8="http://schemas.microsoft.com/office/drawing/2016/5/14/chartex" xmlns:mc="http://schemas.openxmlformats.org/markup-compatibility/2006" xmlns:aink="http://schemas.microsoft.com/office/drawing/2016/ink" xmlns:am3d="http://schemas.microsoft.com/office/drawing/2017/model3d" xmlns:o="urn:schemas-microsoft-com:office:office" xmlns:oel="http://schemas.microsoft.com/office/2019/extlst" xmlns:r="http://schemas.openxmlformats.org/officeDocument/2006/relationships" xmlns:m="http://schemas.openxmlformats.org/officeDocument/2006/math" xmlns:v="urn:schemas-microsoft-com:vml" xmlns:wp14="http://schemas.microsoft.com/office/word/2010/wordprocessingDrawing" xmlns:wp="http://schemas.openxmlformats.org/drawingml/2006/wordprocessingDrawing" xmlns:w10="urn:schemas-microsoft-com:office:word" xmlns:w="http://schemas.openxmlformats.org/wordprocessingml/2006/main" xmlns:w14="http://schemas.microsoft.com/office/word/2010/wordml" xmlns:w15="http://schemas.microsoft.com/office/word/2012/wordml" xmlns:w16cex="http://schemas.microsoft.com/office/word/2018/wordml/cex" xmlns:w16cid="http://schemas.microsoft.com/office/word/2016/wordml/cid" xmlns:w16="http://schemas.microsoft.com/office/word/2018/wordml" xmlns:w16du="http://schemas.microsoft.com/office/word/2023/wordml/word16du" xmlns:w16sdtdh="http://schemas.microsoft.com/office/word/2020/wordml/sdtdatahash" xmlns:w16se="http://schemas.microsoft.com/office/word/2015/wordml/symex" xmlns:wpg="http://schemas.microsoft.com/office/word/2010/wordprocessingGroup" xmlns:wpi="http://schemas.microsoft.com/office/word/2010/wordprocessingInk" xmlns:wne="http://schemas.microsoft.com/office/word/2006/wordml" xmlns:wps="http://schemas.microsoft.com/office/word/2010/wordprocessingShape" mc:Ignorable="w14 w15 w16se w16cid w16 w16cex w16sdtdh w16du wp14">
+<w15:commentsEx xmlns:wpc="http://schemas.microsoft.com/office/word/2010/wordprocessingCanvas" xmlns:cx="http://schemas.microsoft.com/office/drawing/2014/chartex" xmlns:cx1="http://schemas.microsoft.com/office/drawing/2015/9/8/chartex" xmlns:cx2="http://schemas.microsoft.com/office/drawing/2015/10/21/chartex" xmlns:cx3="http://schemas.microsoft.com/office/drawing/2016/5/9/chartex" xmlns:cx4="http://schemas.microsoft.com/office/drawing/2016/5/10/chartex" xmlns:cx5="http://schemas.microsoft.com/office/drawing/2016/5/11/chartex" xmlns:cx6="http://schemas.microsoft.com/office/drawing/2016/5/12/chartex" xmlns:cx7="http://schemas.microsoft.com/office/drawing/2016/5/13/chartex" xmlns:cx8="http://schemas.microsoft.com/office/drawing/2016/5/14/chartex" xmlns:mc="http://schemas.openxmlformats.org/markup-compatibility/2006" xmlns:aink="http://schemas.microsoft.com/office/drawing/2016/ink" xmlns:am3d="http://schemas.microsoft.com/office/drawing/2017/model3d" xmlns:o="urn:schemas-microsoft-com:office:office" xmlns:oel="http://schemas.microsoft.com/office/2019/extlst" xmlns:r="http://schemas.openxmlformats.org/officeDocument/2006/relationships" xmlns:m="http://schemas.openxmlformats.org/officeDocument/2006/math" xmlns:v="urn:schemas-microsoft-com:vml" xmlns:wp14="http://schemas.microsoft.com/office/word/2010/wordprocessingDrawing" xmlns:wp="http://schemas.openxmlformats.org/drawingml/2006/wordprocessingDrawing" xmlns:w10="urn:schemas-microsoft-com:office:word" xmlns:w="http://schemas.openxmlformats.org/wordprocessingml/2006/main" xmlns:w14="http://schemas.microsoft.com/office/word/2010/wordml" xmlns:w15="http://schemas.microsoft.com/office/word/2012/wordml" xmlns:w16cex="http://schemas.microsoft.com/office/word/2018/wordml/cex" xmlns:w16cid="http://schemas.microsoft.com/office/word/2016/wordml/cid" xmlns:w16="http://schemas.microsoft.com/office/word/2018/wordml" xmlns:w16sdtdh="http://schemas.microsoft.com/office/word/2020/wordml/sdtdatahash" xmlns:w16se="http://schemas.microsoft.com/office/word/2015/wordml/symex" xmlns:wpg="http://schemas.microsoft.com/office/word/2010/wordprocessingGroup" xmlns:wpi="http://schemas.microsoft.com/office/word/2010/wordprocessingInk" xmlns:wne="http://schemas.microsoft.com/office/word/2006/wordml" xmlns:wps="http://schemas.microsoft.com/office/word/2010/wordprocessingShape" mc:Ignorable="w14 w15 w16se w16cid w16 w16cex w16sdtdh wp14">
   <w15:commentEx w15:paraId="3F05D1CE" w15:done="0"/>
   <w15:commentEx w15:paraId="7FBB90E2" w15:done="0"/>
 </w15:commentsEx>
 </file>
 
 <file path=word/commentsExtensible.xml><?xml version="1.0" encoding="utf-8"?>
-<w16cex:commentsExtensible xmlns:wpc="http://schemas.microsoft.com/office/word/2010/wordprocessingCanvas" xmlns:cx="http://schemas.microsoft.com/office/drawing/2014/chartex" xmlns:cx1="http://schemas.microsoft.com/office/drawing/2015/9/8/chartex" xmlns:cx2="http://schemas.microsoft.com/office/drawing/2015/10/21/chartex" xmlns:cx3="http://schemas.microsoft.com/office/drawing/2016/5/9/chartex" xmlns:cx4="http://schemas.microsoft.com/office/drawing/2016/5/10/chartex" xmlns:cx5="http://schemas.microsoft.com/office/drawing/2016/5/11/chartex" xmlns:cx6="http://schemas.microsoft.com/office/drawing/2016/5/12/chartex" xmlns:cx7="http://schemas.microsoft.com/office/drawing/2016/5/13/chartex" xmlns:cx8="http://schemas.microsoft.com/office/drawing/2016/5/14/chartex" xmlns:cr="http://schemas.microsoft.com/office/comments/2020/reactions" xmlns:mc="http://schemas.openxmlformats.org/markup-compatibility/2006" xmlns:aink="http://schemas.microsoft.com/office/drawing/2016/ink" xmlns:am3d="http://schemas.microsoft.com/office/drawing/2017/model3d" xmlns:o="urn:schemas-microsoft-com:office:office" xmlns:oel="http://schemas.microsoft.com/office/2019/extlst" xmlns:r="http://schemas.openxmlformats.org/officeDocument/2006/relationships" xmlns:m="http://schemas.openxmlformats.org/officeDocument/2006/math" xmlns:v="urn:schemas-microsoft-com:vml" xmlns:wp14="http://schemas.microsoft.com/office/word/2010/wordprocessingDrawing" xmlns:wp="http://schemas.openxmlformats.org/drawingml/2006/wordprocessingDrawing" xmlns:w10="urn:schemas-microsoft-com:office:word" xmlns:w="http://schemas.openxmlformats.org/wordprocessingml/2006/main" xmlns:w14="http://schemas.microsoft.com/office/word/2010/wordml" xmlns:w15="http://schemas.microsoft.com/office/word/2012/wordml" xmlns:w16cex="http://schemas.microsoft.com/office/word/2018/wordml/cex" xmlns:w16cid="http://schemas.microsoft.com/office/word/2016/wordml/cid" xmlns:w16="http://schemas.microsoft.com/office/word/2018/wordml" xmlns:w16du="http://schemas.microsoft.com/office/word/2023/wordml/word16du" xmlns:w16sdtdh="http://schemas.microsoft.com/office/word/2020/wordml/sdtdatahash" xmlns:w16se="http://schemas.microsoft.com/office/word/2015/wordml/symex" xmlns:wpg="http://schemas.microsoft.com/office/word/2010/wordprocessingGroup" xmlns:wpi="http://schemas.microsoft.com/office/word/2010/wordprocessingInk" xmlns:wne="http://schemas.microsoft.com/office/word/2006/wordml" xmlns:wps="http://schemas.microsoft.com/office/word/2010/wordprocessingShape" mc:Ignorable="w14 w15 w16se w16cid w16 w16cex w16sdtdh cr w16du wp14">
+<w16cex:commentsExtensible xmlns:wpc="http://schemas.microsoft.com/office/word/2010/wordprocessingCanvas" xmlns:cx="http://schemas.microsoft.com/office/drawing/2014/chartex" xmlns:cx1="http://schemas.microsoft.com/office/drawing/2015/9/8/chartex" xmlns:cx2="http://schemas.microsoft.com/office/drawing/2015/10/21/chartex" xmlns:cx3="http://schemas.microsoft.com/office/drawing/2016/5/9/chartex" xmlns:cx4="http://schemas.microsoft.com/office/drawing/2016/5/10/chartex" xmlns:cx5="http://schemas.microsoft.com/office/drawing/2016/5/11/chartex" xmlns:cx6="http://schemas.microsoft.com/office/drawing/2016/5/12/chartex" xmlns:cx7="http://schemas.microsoft.com/office/drawing/2016/5/13/chartex" xmlns:cx8="http://schemas.microsoft.com/office/drawing/2016/5/14/chartex" xmlns:cr="http://schemas.microsoft.com/office/comments/2020/reactions" xmlns:mc="http://schemas.openxmlformats.org/markup-compatibility/2006" xmlns:aink="http://schemas.microsoft.com/office/drawing/2016/ink" xmlns:am3d="http://schemas.microsoft.com/office/drawing/2017/model3d" xmlns:o="urn:schemas-microsoft-com:office:office" xmlns:oel="http://schemas.microsoft.com/office/2019/extlst" xmlns:r="http://schemas.openxmlformats.org/officeDocument/2006/relationships" xmlns:m="http://schemas.openxmlformats.org/officeDocument/2006/math" xmlns:v="urn:schemas-microsoft-com:vml" xmlns:wp14="http://schemas.microsoft.com/office/word/2010/wordprocessingDrawing" xmlns:wp="http://schemas.openxmlformats.org/drawingml/2006/wordprocessingDrawing" xmlns:w10="urn:schemas-microsoft-com:office:word" xmlns:w="http://schemas.openxmlformats.org/wordprocessingml/2006/main" xmlns:w14="http://schemas.microsoft.com/office/word/2010/wordml" xmlns:w15="http://schemas.microsoft.com/office/word/2012/wordml" xmlns:w16cex="http://schemas.microsoft.com/office/word/2018/wordml/cex" xmlns:w16cid="http://schemas.microsoft.com/office/word/2016/wordml/cid" xmlns:w16="http://schemas.microsoft.com/office/word/2018/wordml" xmlns:w16sdtdh="http://schemas.microsoft.com/office/word/2020/wordml/sdtdatahash" xmlns:w16se="http://schemas.microsoft.com/office/word/2015/wordml/symex" xmlns:wpg="http://schemas.microsoft.com/office/word/2010/wordprocessingGroup" xmlns:wpi="http://schemas.microsoft.com/office/word/2010/wordprocessingInk" xmlns:wne="http://schemas.microsoft.com/office/word/2006/wordml" xmlns:wps="http://schemas.microsoft.com/office/word/2010/wordprocessingShape" mc:Ignorable="w14 w15 w16se w16cid w16 w16cex w16sdtdh cr wp14">
   <w16cex:commentExtensible w16cex:durableId="0C5BF51B" w16cex:dateUtc="2024-09-17T14:23:00Z"/>
   <w16cex:commentExtensible w16cex:durableId="6A3647D2" w16cex:dateUtc="2024-09-17T14:29:00Z"/>
 </w16cex:commentsExtensible>
 </file>
 
 <file path=word/commentsIds.xml><?xml version="1.0" encoding="utf-8"?>
-<w16cid:commentsIds xmlns:wpc="http://schemas.microsoft.com/office/word/2010/wordprocessingCanvas" xmlns:cx="http://schemas.microsoft.com/office/drawing/2014/chartex" xmlns:cx1="http://schemas.microsoft.com/office/drawing/2015/9/8/chartex" xmlns:cx2="http://schemas.microsoft.com/office/drawing/2015/10/21/chartex" xmlns:cx3="http://schemas.microsoft.com/office/drawing/2016/5/9/chartex" xmlns:cx4="http://schemas.microsoft.com/office/drawing/2016/5/10/chartex" xmlns:cx5="http://schemas.microsoft.com/office/drawing/2016/5/11/chartex" xmlns:cx6="http://schemas.microsoft.com/office/drawing/2016/5/12/chartex" xmlns:cx7="http://schemas.microsoft.com/office/drawing/2016/5/13/chartex" xmlns:cx8="http://schemas.microsoft.com/office/drawing/2016/5/14/chartex" xmlns:mc="http://schemas.openxmlformats.org/markup-compatibility/2006" xmlns:aink="http://schemas.microsoft.com/office/drawing/2016/ink" xmlns:am3d="http://schemas.microsoft.com/office/drawing/2017/model3d" xmlns:o="urn:schemas-microsoft-com:office:office" xmlns:oel="http://schemas.microsoft.com/office/2019/extlst" xmlns:r="http://schemas.openxmlformats.org/officeDocument/2006/relationships" xmlns:m="http://schemas.openxmlformats.org/officeDocument/2006/math" xmlns:v="urn:schemas-microsoft-com:vml" xmlns:wp14="http://schemas.microsoft.com/office/word/2010/wordprocessingDrawing" xmlns:wp="http://schemas.openxmlformats.org/drawingml/2006/wordprocessingDrawing" xmlns:w10="urn:schemas-microsoft-com:office:word" xmlns:w="http://schemas.openxmlformats.org/wordprocessingml/2006/main" xmlns:w14="http://schemas.microsoft.com/office/word/2010/wordml" xmlns:w15="http://schemas.microsoft.com/office/word/2012/wordml" xmlns:w16cex="http://schemas.microsoft.com/office/word/2018/wordml/cex" xmlns:w16cid="http://schemas.microsoft.com/office/word/2016/wordml/cid" xmlns:w16="http://schemas.microsoft.com/office/word/2018/wordml" xmlns:w16du="http://schemas.microsoft.com/office/word/2023/wordml/word16du" xmlns:w16sdtdh="http://schemas.microsoft.com/office/word/2020/wordml/sdtdatahash" xmlns:w16se="http://schemas.microsoft.com/office/word/2015/wordml/symex" xmlns:wpg="http://schemas.microsoft.com/office/word/2010/wordprocessingGroup" xmlns:wpi="http://schemas.microsoft.com/office/word/2010/wordprocessingInk" xmlns:wne="http://schemas.microsoft.com/office/word/2006/wordml" xmlns:wps="http://schemas.microsoft.com/office/word/2010/wordprocessingShape" mc:Ignorable="w14 w15 w16se w16cid w16 w16cex w16sdtdh w16du wp14">
+<w16cid:commentsIds xmlns:wpc="http://schemas.microsoft.com/office/word/2010/wordprocessingCanvas" xmlns:cx="http://schemas.microsoft.com/office/drawing/2014/chartex" xmlns:cx1="http://schemas.microsoft.com/office/drawing/2015/9/8/chartex" xmlns:cx2="http://schemas.microsoft.com/office/drawing/2015/10/21/chartex" xmlns:cx3="http://schemas.microsoft.com/office/drawing/2016/5/9/chartex" xmlns:cx4="http://schemas.microsoft.com/office/drawing/2016/5/10/chartex" xmlns:cx5="http://schemas.microsoft.com/office/drawing/2016/5/11/chartex" xmlns:cx6="http://schemas.microsoft.com/office/drawing/2016/5/12/chartex" xmlns:cx7="http://schemas.microsoft.com/office/drawing/2016/5/13/chartex" xmlns:cx8="http://schemas.microsoft.com/office/drawing/2016/5/14/chartex" xmlns:mc="http://schemas.openxmlformats.org/markup-compatibility/2006" xmlns:aink="http://schemas.microsoft.com/office/drawing/2016/ink" xmlns:am3d="http://schemas.microsoft.com/office/drawing/2017/model3d" xmlns:o="urn:schemas-microsoft-com:office:office" xmlns:oel="http://schemas.microsoft.com/office/2019/extlst" xmlns:r="http://schemas.openxmlformats.org/officeDocument/2006/relationships" xmlns:m="http://schemas.openxmlformats.org/officeDocument/2006/math" xmlns:v="urn:schemas-microsoft-com:vml" xmlns:wp14="http://schemas.microsoft.com/office/word/2010/wordprocessingDrawing" xmlns:wp="http://schemas.openxmlformats.org/drawingml/2006/wordprocessingDrawing" xmlns:w10="urn:schemas-microsoft-com:office:word" xmlns:w="http://schemas.openxmlformats.org/wordprocessingml/2006/main" xmlns:w14="http://schemas.microsoft.com/office/word/2010/wordml" xmlns:w15="http://schemas.microsoft.com/office/word/2012/wordml" xmlns:w16cex="http://schemas.microsoft.com/office/word/2018/wordml/cex" xmlns:w16cid="http://schemas.microsoft.com/office/word/2016/wordml/cid" xmlns:w16="http://schemas.microsoft.com/office/word/2018/wordml" xmlns:w16sdtdh="http://schemas.microsoft.com/office/word/2020/wordml/sdtdatahash" xmlns:w16se="http://schemas.microsoft.com/office/word/2015/wordml/symex" xmlns:wpg="http://schemas.microsoft.com/office/word/2010/wordprocessingGroup" xmlns:wpi="http://schemas.microsoft.com/office/word/2010/wordprocessingInk" xmlns:wne="http://schemas.microsoft.com/office/word/2006/wordml" xmlns:wps="http://schemas.microsoft.com/office/word/2010/wordprocessingShape" mc:Ignorable="w14 w15 w16se w16cid w16 w16cex w16sdtdh wp14">
   <w16cid:commentId w16cid:paraId="3F05D1CE" w16cid:durableId="0C5BF51B"/>
   <w16cid:commentId w16cid:paraId="7FBB90E2" w16cid:durableId="6A3647D2"/>
 </w16cid:commentsIds>
 </file>
 
 <file path=word/numbering.xml><?xml version="1.0" encoding="utf-8"?>
-<w:numbering xmlns:wpc="http://schemas.microsoft.com/office/word/2010/wordprocessingCanvas" xmlns:cx="http://schemas.microsoft.com/office/drawing/2014/chartex" xmlns:cx1="http://schemas.microsoft.com/office/drawing/2015/9/8/chartex" xmlns:cx2="http://schemas.microsoft.com/office/drawing/2015/10/21/chartex" xmlns:cx3="http://schemas.microsoft.com/office/drawing/2016/5/9/chartex" xmlns:cx4="http://schemas.microsoft.com/office/drawing/2016/5/10/chartex" xmlns:cx5="http://schemas.microsoft.com/office/drawing/2016/5/11/chartex" xmlns:cx6="http://schemas.microsoft.com/office/drawing/2016/5/12/chartex" xmlns:cx7="http://schemas.microsoft.com/office/drawing/2016/5/13/chartex" xmlns:cx8="http://schemas.microsoft.com/office/drawing/2016/5/14/chartex" xmlns:mc="http://schemas.openxmlformats.org/markup-compatibility/2006" xmlns:aink="http://schemas.microsoft.com/office/drawing/2016/ink" xmlns:am3d="http://schemas.microsoft.com/office/drawing/2017/model3d" xmlns:o="urn:schemas-microsoft-com:office:office" xmlns:oel="http://schemas.microsoft.com/office/2019/extlst" xmlns:r="http://schemas.openxmlformats.org/officeDocument/2006/relationships" xmlns:m="http://schemas.openxmlformats.org/officeDocument/2006/math" xmlns:v="urn:schemas-microsoft-com:vml" xmlns:wp14="http://schemas.microsoft.com/office/word/2010/wordprocessingDrawing" xmlns:wp="http://schemas.openxmlformats.org/drawingml/2006/wordprocessingDrawing" xmlns:w10="urn:schemas-microsoft-com:office:word" xmlns:w="http://schemas.openxmlformats.org/wordprocessingml/2006/main" xmlns:w14="http://schemas.microsoft.com/office/word/2010/wordml" xmlns:w15="http://schemas.microsoft.com/office/word/2012/wordml" xmlns:w16cex="http://schemas.microsoft.com/office/word/2018/wordml/cex" xmlns:w16cid="http://schemas.microsoft.com/office/word/2016/wordml/cid" xmlns:w16="http://schemas.microsoft.com/office/word/2018/wordml" xmlns:w16du="http://schemas.microsoft.com/office/word/2023/wordml/word16du" xmlns:w16sdtdh="http://schemas.microsoft.com/office/word/2020/wordml/sdtdatahash" xmlns:w16se="http://schemas.microsoft.com/office/word/2015/wordml/symex" xmlns:wpg="http://schemas.microsoft.com/office/word/2010/wordprocessingGroup" xmlns:wpi="http://schemas.microsoft.com/office/word/2010/wordprocessingInk" xmlns:wne="http://schemas.microsoft.com/office/word/2006/wordml" xmlns:wps="http://schemas.microsoft.com/office/word/2010/wordprocessingShape" mc:Ignorable="w14 w15 w16se w16cid w16 w16cex w16sdtdh w16du wp14">
+<w:numbering xmlns:wpc="http://schemas.microsoft.com/office/word/2010/wordprocessingCanvas" xmlns:cx="http://schemas.microsoft.com/office/drawing/2014/chartex" xmlns:cx1="http://schemas.microsoft.com/office/drawing/2015/9/8/chartex" xmlns:cx2="http://schemas.microsoft.com/office/drawing/2015/10/21/chartex" xmlns:cx3="http://schemas.microsoft.com/office/drawing/2016/5/9/chartex" xmlns:cx4="http://schemas.microsoft.com/office/drawing/2016/5/10/chartex" xmlns:cx5="http://schemas.microsoft.com/office/drawing/2016/5/11/chartex" xmlns:cx6="http://schemas.microsoft.com/office/drawing/2016/5/12/chartex" xmlns:cx7="http://schemas.microsoft.com/office/drawing/2016/5/13/chartex" xmlns:cx8="http://schemas.microsoft.com/office/drawing/2016/5/14/chartex" xmlns:mc="http://schemas.openxmlformats.org/markup-compatibility/2006" xmlns:aink="http://schemas.microsoft.com/office/drawing/2016/ink" xmlns:am3d="http://schemas.microsoft.com/office/drawing/2017/model3d" xmlns:o="urn:schemas-microsoft-com:office:office" xmlns:oel="http://schemas.microsoft.com/office/2019/extlst" xmlns:r="http://schemas.openxmlformats.org/officeDocument/2006/relationships" xmlns:m="http://schemas.openxmlformats.org/officeDocument/2006/math" xmlns:v="urn:schemas-microsoft-com:vml" xmlns:wp14="http://schemas.microsoft.com/office/word/2010/wordprocessingDrawing" xmlns:wp="http://schemas.openxmlformats.org/drawingml/2006/wordprocessingDrawing" xmlns:w10="urn:schemas-microsoft-com:office:word" xmlns:w="http://schemas.openxmlformats.org/wordprocessingml/2006/main" xmlns:w14="http://schemas.microsoft.com/office/word/2010/wordml" xmlns:w15="http://schemas.microsoft.com/office/word/2012/wordml" xmlns:w16cex="http://schemas.microsoft.com/office/word/2018/wordml/cex" xmlns:w16cid="http://schemas.microsoft.com/office/word/2016/wordml/cid" xmlns:w16="http://schemas.microsoft.com/office/word/2018/wordml" xmlns:w16sdtdh="http://schemas.microsoft.com/office/word/2020/wordml/sdtdatahash" xmlns:w16se="http://schemas.microsoft.com/office/word/2015/wordml/symex" xmlns:wpg="http://schemas.microsoft.com/office/word/2010/wordprocessingGroup" xmlns:wpi="http://schemas.microsoft.com/office/word/2010/wordprocessingInk" xmlns:wne="http://schemas.microsoft.com/office/word/2006/wordml" xmlns:wps="http://schemas.microsoft.com/office/word/2010/wordprocessingShape" mc:Ignorable="w14 w15 w16se w16cid w16 w16cex w16sdtdh wp14">
   <w:abstractNum w:abstractNumId="0" w15:restartNumberingAfterBreak="0">
     <w:nsid w:val="455166BE"/>
     <w:multiLevelType w:val="hybridMultilevel"/>
@@ -6370,7 +5828,7 @@
 </file>
 
 <file path=word/people.xml><?xml version="1.0" encoding="utf-8"?>
-<w15:people xmlns:wpc="http://schemas.microsoft.com/office/word/2010/wordprocessingCanvas" xmlns:cx="http://schemas.microsoft.com/office/drawing/2014/chartex" xmlns:cx1="http://schemas.microsoft.com/office/drawing/2015/9/8/chartex" xmlns:cx2="http://schemas.microsoft.com/office/drawing/2015/10/21/chartex" xmlns:cx3="http://schemas.microsoft.com/office/drawing/2016/5/9/chartex" xmlns:cx4="http://schemas.microsoft.com/office/drawing/2016/5/10/chartex" xmlns:cx5="http://schemas.microsoft.com/office/drawing/2016/5/11/chartex" xmlns:cx6="http://schemas.microsoft.com/office/drawing/2016/5/12/chartex" xmlns:cx7="http://schemas.microsoft.com/office/drawing/2016/5/13/chartex" xmlns:cx8="http://schemas.microsoft.com/office/drawing/2016/5/14/chartex" xmlns:mc="http://schemas.openxmlformats.org/markup-compatibility/2006" xmlns:aink="http://schemas.microsoft.com/office/drawing/2016/ink" xmlns:am3d="http://schemas.microsoft.com/office/drawing/2017/model3d" xmlns:o="urn:schemas-microsoft-com:office:office" xmlns:oel="http://schemas.microsoft.com/office/2019/extlst" xmlns:r="http://schemas.openxmlformats.org/officeDocument/2006/relationships" xmlns:m="http://schemas.openxmlformats.org/officeDocument/2006/math" xmlns:v="urn:schemas-microsoft-com:vml" xmlns:wp14="http://schemas.microsoft.com/office/word/2010/wordprocessingDrawing" xmlns:wp="http://schemas.openxmlformats.org/drawingml/2006/wordprocessingDrawing" xmlns:w10="urn:schemas-microsoft-com:office:word" xmlns:w="http://schemas.openxmlformats.org/wordprocessingml/2006/main" xmlns:w14="http://schemas.microsoft.com/office/word/2010/wordml" xmlns:w15="http://schemas.microsoft.com/office/word/2012/wordml" xmlns:w16cex="http://schemas.microsoft.com/office/word/2018/wordml/cex" xmlns:w16cid="http://schemas.microsoft.com/office/word/2016/wordml/cid" xmlns:w16="http://schemas.microsoft.com/office/word/2018/wordml" xmlns:w16du="http://schemas.microsoft.com/office/word/2023/wordml/word16du" xmlns:w16sdtdh="http://schemas.microsoft.com/office/word/2020/wordml/sdtdatahash" xmlns:w16se="http://schemas.microsoft.com/office/word/2015/wordml/symex" xmlns:wpg="http://schemas.microsoft.com/office/word/2010/wordprocessingGroup" xmlns:wpi="http://schemas.microsoft.com/office/word/2010/wordprocessingInk" xmlns:wne="http://schemas.microsoft.com/office/word/2006/wordml" xmlns:wps="http://schemas.microsoft.com/office/word/2010/wordprocessingShape" mc:Ignorable="w14 w15 w16se w16cid w16 w16cex w16sdtdh w16du wp14">
+<w15:people xmlns:wpc="http://schemas.microsoft.com/office/word/2010/wordprocessingCanvas" xmlns:cx="http://schemas.microsoft.com/office/drawing/2014/chartex" xmlns:cx1="http://schemas.microsoft.com/office/drawing/2015/9/8/chartex" xmlns:cx2="http://schemas.microsoft.com/office/drawing/2015/10/21/chartex" xmlns:cx3="http://schemas.microsoft.com/office/drawing/2016/5/9/chartex" xmlns:cx4="http://schemas.microsoft.com/office/drawing/2016/5/10/chartex" xmlns:cx5="http://schemas.microsoft.com/office/drawing/2016/5/11/chartex" xmlns:cx6="http://schemas.microsoft.com/office/drawing/2016/5/12/chartex" xmlns:cx7="http://schemas.microsoft.com/office/drawing/2016/5/13/chartex" xmlns:cx8="http://schemas.microsoft.com/office/drawing/2016/5/14/chartex" xmlns:mc="http://schemas.openxmlformats.org/markup-compatibility/2006" xmlns:aink="http://schemas.microsoft.com/office/drawing/2016/ink" xmlns:am3d="http://schemas.microsoft.com/office/drawing/2017/model3d" xmlns:o="urn:schemas-microsoft-com:office:office" xmlns:oel="http://schemas.microsoft.com/office/2019/extlst" xmlns:r="http://schemas.openxmlformats.org/officeDocument/2006/relationships" xmlns:m="http://schemas.openxmlformats.org/officeDocument/2006/math" xmlns:v="urn:schemas-microsoft-com:vml" xmlns:wp14="http://schemas.microsoft.com/office/word/2010/wordprocessingDrawing" xmlns:wp="http://schemas.openxmlformats.org/drawingml/2006/wordprocessingDrawing" xmlns:w10="urn:schemas-microsoft-com:office:word" xmlns:w="http://schemas.openxmlformats.org/wordprocessingml/2006/main" xmlns:w14="http://schemas.microsoft.com/office/word/2010/wordml" xmlns:w15="http://schemas.microsoft.com/office/word/2012/wordml" xmlns:w16cex="http://schemas.microsoft.com/office/word/2018/wordml/cex" xmlns:w16cid="http://schemas.microsoft.com/office/word/2016/wordml/cid" xmlns:w16="http://schemas.microsoft.com/office/word/2018/wordml" xmlns:w16sdtdh="http://schemas.microsoft.com/office/word/2020/wordml/sdtdatahash" xmlns:w16se="http://schemas.microsoft.com/office/word/2015/wordml/symex" xmlns:wpg="http://schemas.microsoft.com/office/word/2010/wordprocessingGroup" xmlns:wpi="http://schemas.microsoft.com/office/word/2010/wordprocessingInk" xmlns:wne="http://schemas.microsoft.com/office/word/2006/wordml" xmlns:wps="http://schemas.microsoft.com/office/word/2010/wordprocessingShape" mc:Ignorable="w14 w15 w16se w16cid w16 w16cex w16sdtdh wp14">
   <w15:person w15:author="상구 강">
     <w15:presenceInfo w15:providerId="Windows Live" w15:userId="eb207264028c721f"/>
   </w15:person>
@@ -6378,7 +5836,7 @@
 </file>
 
 <file path=word/styles.xml><?xml version="1.0" encoding="utf-8"?>
-<w:styles xmlns:mc="http://schemas.openxmlformats.org/markup-compatibility/2006" xmlns:r="http://schemas.openxmlformats.org/officeDocument/2006/relationships" xmlns:w="http://schemas.openxmlformats.org/wordprocessingml/2006/main" xmlns:w14="http://schemas.microsoft.com/office/word/2010/wordml" xmlns:w15="http://schemas.microsoft.com/office/word/2012/wordml" xmlns:w16cex="http://schemas.microsoft.com/office/word/2018/wordml/cex" xmlns:w16cid="http://schemas.microsoft.com/office/word/2016/wordml/cid" xmlns:w16="http://schemas.microsoft.com/office/word/2018/wordml" xmlns:w16du="http://schemas.microsoft.com/office/word/2023/wordml/word16du" xmlns:w16sdtdh="http://schemas.microsoft.com/office/word/2020/wordml/sdtdatahash" xmlns:w16se="http://schemas.microsoft.com/office/word/2015/wordml/symex" mc:Ignorable="w14 w15 w16se w16cid w16 w16cex w16sdtdh w16du">
+<w:styles xmlns:mc="http://schemas.openxmlformats.org/markup-compatibility/2006" xmlns:r="http://schemas.openxmlformats.org/officeDocument/2006/relationships" xmlns:w="http://schemas.openxmlformats.org/wordprocessingml/2006/main" xmlns:w14="http://schemas.microsoft.com/office/word/2010/wordml" xmlns:w15="http://schemas.microsoft.com/office/word/2012/wordml" xmlns:w16cex="http://schemas.microsoft.com/office/word/2018/wordml/cex" xmlns:w16cid="http://schemas.microsoft.com/office/word/2016/wordml/cid" xmlns:w16="http://schemas.microsoft.com/office/word/2018/wordml" xmlns:w16sdtdh="http://schemas.microsoft.com/office/word/2020/wordml/sdtdatahash" xmlns:w16se="http://schemas.microsoft.com/office/word/2015/wordml/symex" mc:Ignorable="w14 w15 w16se w16cid w16 w16cex w16sdtdh">
   <w:docDefaults>
     <w:rPrDefault>
       <w:rPr>

</xml_diff>